<commit_message>
Add existing iterations for class design.
</commit_message>
<xml_diff>
--- a/design/class_diagram/DiagramLog.docx
+++ b/design/class_diagram/DiagramLog.docx
@@ -9,7 +9,7 @@
           <w:b/>
         </w:rPr>
       </w:pPr>
-      <w:bookmarkStart w:id="0" w:name="_Toc128321669"/>
+      <w:bookmarkStart w:id="0" w:name="_Toc128868587"/>
       <w:r>
         <w:rPr>
           <w:b/>
@@ -201,10 +201,16 @@
           </w:tcPr>
           <w:p>
             <w:r>
-              <w:t>26</w:t>
+              <w:t>05</w:t>
             </w:r>
             <w:r>
-              <w:t>/02/2023</w:t>
+              <w:t>/0</w:t>
+            </w:r>
+            <w:r>
+              <w:t>3</w:t>
+            </w:r>
+            <w:r>
+              <w:t>/2023</w:t>
             </w:r>
           </w:p>
         </w:tc>
@@ -299,7 +305,7 @@
                 <w:r>
                   <w:fldChar w:fldCharType="separate"/>
                 </w:r>
-                <w:hyperlink w:anchor="_Toc128321669" w:history="1">
+                <w:hyperlink w:anchor="_Toc128868587" w:history="1">
                   <w:r>
                     <w:rPr>
                       <w:rStyle w:val="Hyperlink"/>
@@ -327,7 +333,7 @@
                       <w:noProof/>
                       <w:webHidden/>
                     </w:rPr>
-                    <w:instrText xml:space="preserve"> PAGEREF _Toc128321669 \h </w:instrText>
+                    <w:instrText xml:space="preserve"> PAGEREF _Toc128868587 \h </w:instrText>
                   </w:r>
                   <w:r>
                     <w:rPr>
@@ -370,7 +376,7 @@
                     <w:lang w:val="en-GB" w:eastAsia="en-GB"/>
                   </w:rPr>
                 </w:pPr>
-                <w:hyperlink w:anchor="_Toc128321670" w:history="1">
+                <w:hyperlink w:anchor="_Toc128868588" w:history="1">
                   <w:r>
                     <w:rPr>
                       <w:rStyle w:val="Hyperlink"/>
@@ -415,7 +421,7 @@
                       <w:noProof/>
                       <w:webHidden/>
                     </w:rPr>
-                    <w:instrText xml:space="preserve"> PAGEREF _Toc128321670 \h </w:instrText>
+                    <w:instrText xml:space="preserve"> PAGEREF _Toc128868588 \h </w:instrText>
                   </w:r>
                   <w:r>
                     <w:rPr>
@@ -458,7 +464,7 @@
                     <w:lang w:val="en-GB" w:eastAsia="en-GB"/>
                   </w:rPr>
                 </w:pPr>
-                <w:hyperlink w:anchor="_Toc128321671" w:history="1">
+                <w:hyperlink w:anchor="_Toc128868589" w:history="1">
                   <w:r>
                     <w:rPr>
                       <w:rStyle w:val="Hyperlink"/>
@@ -503,7 +509,7 @@
                       <w:noProof/>
                       <w:webHidden/>
                     </w:rPr>
-                    <w:instrText xml:space="preserve"> PAGEREF _Toc128321671 \h </w:instrText>
+                    <w:instrText xml:space="preserve"> PAGEREF _Toc128868589 \h </w:instrText>
                   </w:r>
                   <w:r>
                     <w:rPr>
@@ -524,6 +530,710 @@
                       <w:webHidden/>
                     </w:rPr>
                     <w:t>1</w:t>
+                  </w:r>
+                  <w:r>
+                    <w:rPr>
+                      <w:noProof/>
+                      <w:webHidden/>
+                    </w:rPr>
+                    <w:fldChar w:fldCharType="end"/>
+                  </w:r>
+                </w:hyperlink>
+              </w:p>
+              <w:p>
+                <w:pPr>
+                  <w:pStyle w:val="TOC1"/>
+                  <w:tabs>
+                    <w:tab w:val="right" w:leader="dot" w:pos="9350"/>
+                  </w:tabs>
+                  <w:rPr>
+                    <w:rFonts w:cstheme="minorBidi"/>
+                    <w:noProof/>
+                    <w:lang w:val="en-GB" w:eastAsia="en-GB"/>
+                  </w:rPr>
+                </w:pPr>
+                <w:hyperlink w:anchor="_Toc128868590" w:history="1">
+                  <w:r>
+                    <w:rPr>
+                      <w:rStyle w:val="Hyperlink"/>
+                      <w:b/>
+                      <w:noProof/>
+                    </w:rPr>
+                    <w:t>Progressing Design Class Diagram – 1</w:t>
+                  </w:r>
+                  <w:r>
+                    <w:rPr>
+                      <w:rStyle w:val="Hyperlink"/>
+                      <w:b/>
+                      <w:noProof/>
+                      <w:vertAlign w:val="superscript"/>
+                    </w:rPr>
+                    <w:t>st</w:t>
+                  </w:r>
+                  <w:r>
+                    <w:rPr>
+                      <w:rStyle w:val="Hyperlink"/>
+                      <w:b/>
+                      <w:noProof/>
+                    </w:rPr>
+                    <w:t xml:space="preserve"> March 2023; Itr1</w:t>
+                  </w:r>
+                  <w:r>
+                    <w:rPr>
+                      <w:noProof/>
+                      <w:webHidden/>
+                    </w:rPr>
+                    <w:tab/>
+                  </w:r>
+                  <w:r>
+                    <w:rPr>
+                      <w:noProof/>
+                      <w:webHidden/>
+                    </w:rPr>
+                    <w:fldChar w:fldCharType="begin"/>
+                  </w:r>
+                  <w:r>
+                    <w:rPr>
+                      <w:noProof/>
+                      <w:webHidden/>
+                    </w:rPr>
+                    <w:instrText xml:space="preserve"> PAGEREF _Toc128868590 \h </w:instrText>
+                  </w:r>
+                  <w:r>
+                    <w:rPr>
+                      <w:noProof/>
+                      <w:webHidden/>
+                    </w:rPr>
+                  </w:r>
+                  <w:r>
+                    <w:rPr>
+                      <w:noProof/>
+                      <w:webHidden/>
+                    </w:rPr>
+                    <w:fldChar w:fldCharType="separate"/>
+                  </w:r>
+                  <w:r>
+                    <w:rPr>
+                      <w:noProof/>
+                      <w:webHidden/>
+                    </w:rPr>
+                    <w:t>2</w:t>
+                  </w:r>
+                  <w:r>
+                    <w:rPr>
+                      <w:noProof/>
+                      <w:webHidden/>
+                    </w:rPr>
+                    <w:fldChar w:fldCharType="end"/>
+                  </w:r>
+                </w:hyperlink>
+              </w:p>
+              <w:p>
+                <w:pPr>
+                  <w:pStyle w:val="TOC1"/>
+                  <w:tabs>
+                    <w:tab w:val="right" w:leader="dot" w:pos="9350"/>
+                  </w:tabs>
+                  <w:rPr>
+                    <w:rFonts w:cstheme="minorBidi"/>
+                    <w:noProof/>
+                    <w:lang w:val="en-GB" w:eastAsia="en-GB"/>
+                  </w:rPr>
+                </w:pPr>
+                <w:hyperlink w:anchor="_Toc128868591" w:history="1">
+                  <w:r>
+                    <w:rPr>
+                      <w:rStyle w:val="Hyperlink"/>
+                      <w:b/>
+                      <w:noProof/>
+                    </w:rPr>
+                    <w:t>Progressing Design Class Diagram – 1</w:t>
+                  </w:r>
+                  <w:r>
+                    <w:rPr>
+                      <w:rStyle w:val="Hyperlink"/>
+                      <w:b/>
+                      <w:noProof/>
+                      <w:vertAlign w:val="superscript"/>
+                    </w:rPr>
+                    <w:t>st</w:t>
+                  </w:r>
+                  <w:r>
+                    <w:rPr>
+                      <w:rStyle w:val="Hyperlink"/>
+                      <w:b/>
+                      <w:noProof/>
+                    </w:rPr>
+                    <w:t xml:space="preserve"> March 2023; Itr2</w:t>
+                  </w:r>
+                  <w:r>
+                    <w:rPr>
+                      <w:noProof/>
+                      <w:webHidden/>
+                    </w:rPr>
+                    <w:tab/>
+                  </w:r>
+                  <w:r>
+                    <w:rPr>
+                      <w:noProof/>
+                      <w:webHidden/>
+                    </w:rPr>
+                    <w:fldChar w:fldCharType="begin"/>
+                  </w:r>
+                  <w:r>
+                    <w:rPr>
+                      <w:noProof/>
+                      <w:webHidden/>
+                    </w:rPr>
+                    <w:instrText xml:space="preserve"> PAGEREF _Toc128868591 \h </w:instrText>
+                  </w:r>
+                  <w:r>
+                    <w:rPr>
+                      <w:noProof/>
+                      <w:webHidden/>
+                    </w:rPr>
+                  </w:r>
+                  <w:r>
+                    <w:rPr>
+                      <w:noProof/>
+                      <w:webHidden/>
+                    </w:rPr>
+                    <w:fldChar w:fldCharType="separate"/>
+                  </w:r>
+                  <w:r>
+                    <w:rPr>
+                      <w:noProof/>
+                      <w:webHidden/>
+                    </w:rPr>
+                    <w:t>2</w:t>
+                  </w:r>
+                  <w:r>
+                    <w:rPr>
+                      <w:noProof/>
+                      <w:webHidden/>
+                    </w:rPr>
+                    <w:fldChar w:fldCharType="end"/>
+                  </w:r>
+                </w:hyperlink>
+              </w:p>
+              <w:p>
+                <w:pPr>
+                  <w:pStyle w:val="TOC1"/>
+                  <w:tabs>
+                    <w:tab w:val="right" w:leader="dot" w:pos="9350"/>
+                  </w:tabs>
+                  <w:rPr>
+                    <w:rFonts w:cstheme="minorBidi"/>
+                    <w:noProof/>
+                    <w:lang w:val="en-GB" w:eastAsia="en-GB"/>
+                  </w:rPr>
+                </w:pPr>
+                <w:hyperlink w:anchor="_Toc128868592" w:history="1">
+                  <w:r>
+                    <w:rPr>
+                      <w:rStyle w:val="Hyperlink"/>
+                      <w:b/>
+                      <w:noProof/>
+                    </w:rPr>
+                    <w:t>Progressing Design Class Diagram – 1</w:t>
+                  </w:r>
+                  <w:r>
+                    <w:rPr>
+                      <w:rStyle w:val="Hyperlink"/>
+                      <w:b/>
+                      <w:noProof/>
+                      <w:vertAlign w:val="superscript"/>
+                    </w:rPr>
+                    <w:t>st</w:t>
+                  </w:r>
+                  <w:r>
+                    <w:rPr>
+                      <w:rStyle w:val="Hyperlink"/>
+                      <w:b/>
+                      <w:noProof/>
+                    </w:rPr>
+                    <w:t xml:space="preserve"> March 2023; Itr3</w:t>
+                  </w:r>
+                  <w:r>
+                    <w:rPr>
+                      <w:noProof/>
+                      <w:webHidden/>
+                    </w:rPr>
+                    <w:tab/>
+                  </w:r>
+                  <w:r>
+                    <w:rPr>
+                      <w:noProof/>
+                      <w:webHidden/>
+                    </w:rPr>
+                    <w:fldChar w:fldCharType="begin"/>
+                  </w:r>
+                  <w:r>
+                    <w:rPr>
+                      <w:noProof/>
+                      <w:webHidden/>
+                    </w:rPr>
+                    <w:instrText xml:space="preserve"> PAGEREF _Toc128868592 \h </w:instrText>
+                  </w:r>
+                  <w:r>
+                    <w:rPr>
+                      <w:noProof/>
+                      <w:webHidden/>
+                    </w:rPr>
+                  </w:r>
+                  <w:r>
+                    <w:rPr>
+                      <w:noProof/>
+                      <w:webHidden/>
+                    </w:rPr>
+                    <w:fldChar w:fldCharType="separate"/>
+                  </w:r>
+                  <w:r>
+                    <w:rPr>
+                      <w:noProof/>
+                      <w:webHidden/>
+                    </w:rPr>
+                    <w:t>2</w:t>
+                  </w:r>
+                  <w:r>
+                    <w:rPr>
+                      <w:noProof/>
+                      <w:webHidden/>
+                    </w:rPr>
+                    <w:fldChar w:fldCharType="end"/>
+                  </w:r>
+                </w:hyperlink>
+              </w:p>
+              <w:p>
+                <w:pPr>
+                  <w:pStyle w:val="TOC1"/>
+                  <w:tabs>
+                    <w:tab w:val="right" w:leader="dot" w:pos="9350"/>
+                  </w:tabs>
+                  <w:rPr>
+                    <w:rFonts w:cstheme="minorBidi"/>
+                    <w:noProof/>
+                    <w:lang w:val="en-GB" w:eastAsia="en-GB"/>
+                  </w:rPr>
+                </w:pPr>
+                <w:hyperlink w:anchor="_Toc128868593" w:history="1">
+                  <w:r>
+                    <w:rPr>
+                      <w:rStyle w:val="Hyperlink"/>
+                      <w:b/>
+                      <w:noProof/>
+                    </w:rPr>
+                    <w:t>Progressing Design Class Diagram – 1</w:t>
+                  </w:r>
+                  <w:r>
+                    <w:rPr>
+                      <w:rStyle w:val="Hyperlink"/>
+                      <w:b/>
+                      <w:noProof/>
+                      <w:vertAlign w:val="superscript"/>
+                    </w:rPr>
+                    <w:t>st</w:t>
+                  </w:r>
+                  <w:r>
+                    <w:rPr>
+                      <w:rStyle w:val="Hyperlink"/>
+                      <w:b/>
+                      <w:noProof/>
+                    </w:rPr>
+                    <w:t xml:space="preserve"> March 2023; Itr4</w:t>
+                  </w:r>
+                  <w:r>
+                    <w:rPr>
+                      <w:noProof/>
+                      <w:webHidden/>
+                    </w:rPr>
+                    <w:tab/>
+                  </w:r>
+                  <w:r>
+                    <w:rPr>
+                      <w:noProof/>
+                      <w:webHidden/>
+                    </w:rPr>
+                    <w:fldChar w:fldCharType="begin"/>
+                  </w:r>
+                  <w:r>
+                    <w:rPr>
+                      <w:noProof/>
+                      <w:webHidden/>
+                    </w:rPr>
+                    <w:instrText xml:space="preserve"> PAGEREF _Toc128868593 \h </w:instrText>
+                  </w:r>
+                  <w:r>
+                    <w:rPr>
+                      <w:noProof/>
+                      <w:webHidden/>
+                    </w:rPr>
+                  </w:r>
+                  <w:r>
+                    <w:rPr>
+                      <w:noProof/>
+                      <w:webHidden/>
+                    </w:rPr>
+                    <w:fldChar w:fldCharType="separate"/>
+                  </w:r>
+                  <w:r>
+                    <w:rPr>
+                      <w:noProof/>
+                      <w:webHidden/>
+                    </w:rPr>
+                    <w:t>2</w:t>
+                  </w:r>
+                  <w:r>
+                    <w:rPr>
+                      <w:noProof/>
+                      <w:webHidden/>
+                    </w:rPr>
+                    <w:fldChar w:fldCharType="end"/>
+                  </w:r>
+                </w:hyperlink>
+              </w:p>
+              <w:p>
+                <w:pPr>
+                  <w:pStyle w:val="TOC1"/>
+                  <w:tabs>
+                    <w:tab w:val="right" w:leader="dot" w:pos="9350"/>
+                  </w:tabs>
+                  <w:rPr>
+                    <w:rFonts w:cstheme="minorBidi"/>
+                    <w:noProof/>
+                    <w:lang w:val="en-GB" w:eastAsia="en-GB"/>
+                  </w:rPr>
+                </w:pPr>
+                <w:hyperlink w:anchor="_Toc128868594" w:history="1">
+                  <w:r>
+                    <w:rPr>
+                      <w:rStyle w:val="Hyperlink"/>
+                      <w:b/>
+                      <w:noProof/>
+                    </w:rPr>
+                    <w:t>Progressing Design Class Diagram – 1</w:t>
+                  </w:r>
+                  <w:r>
+                    <w:rPr>
+                      <w:rStyle w:val="Hyperlink"/>
+                      <w:b/>
+                      <w:noProof/>
+                      <w:vertAlign w:val="superscript"/>
+                    </w:rPr>
+                    <w:t>st</w:t>
+                  </w:r>
+                  <w:r>
+                    <w:rPr>
+                      <w:rStyle w:val="Hyperlink"/>
+                      <w:b/>
+                      <w:noProof/>
+                    </w:rPr>
+                    <w:t xml:space="preserve"> March 2023; Itr5</w:t>
+                  </w:r>
+                  <w:r>
+                    <w:rPr>
+                      <w:noProof/>
+                      <w:webHidden/>
+                    </w:rPr>
+                    <w:tab/>
+                  </w:r>
+                  <w:r>
+                    <w:rPr>
+                      <w:noProof/>
+                      <w:webHidden/>
+                    </w:rPr>
+                    <w:fldChar w:fldCharType="begin"/>
+                  </w:r>
+                  <w:r>
+                    <w:rPr>
+                      <w:noProof/>
+                      <w:webHidden/>
+                    </w:rPr>
+                    <w:instrText xml:space="preserve"> PAGEREF _Toc128868594 \h </w:instrText>
+                  </w:r>
+                  <w:r>
+                    <w:rPr>
+                      <w:noProof/>
+                      <w:webHidden/>
+                    </w:rPr>
+                  </w:r>
+                  <w:r>
+                    <w:rPr>
+                      <w:noProof/>
+                      <w:webHidden/>
+                    </w:rPr>
+                    <w:fldChar w:fldCharType="separate"/>
+                  </w:r>
+                  <w:r>
+                    <w:rPr>
+                      <w:noProof/>
+                      <w:webHidden/>
+                    </w:rPr>
+                    <w:t>2</w:t>
+                  </w:r>
+                  <w:r>
+                    <w:rPr>
+                      <w:noProof/>
+                      <w:webHidden/>
+                    </w:rPr>
+                    <w:fldChar w:fldCharType="end"/>
+                  </w:r>
+                </w:hyperlink>
+              </w:p>
+              <w:p>
+                <w:pPr>
+                  <w:pStyle w:val="TOC1"/>
+                  <w:tabs>
+                    <w:tab w:val="right" w:leader="dot" w:pos="9350"/>
+                  </w:tabs>
+                  <w:rPr>
+                    <w:rFonts w:cstheme="minorBidi"/>
+                    <w:noProof/>
+                    <w:lang w:val="en-GB" w:eastAsia="en-GB"/>
+                  </w:rPr>
+                </w:pPr>
+                <w:hyperlink w:anchor="_Toc128868595" w:history="1">
+                  <w:r>
+                    <w:rPr>
+                      <w:rStyle w:val="Hyperlink"/>
+                      <w:b/>
+                      <w:noProof/>
+                    </w:rPr>
+                    <w:t>Progressing Design Class Diagram – 1</w:t>
+                  </w:r>
+                  <w:r>
+                    <w:rPr>
+                      <w:rStyle w:val="Hyperlink"/>
+                      <w:b/>
+                      <w:noProof/>
+                      <w:vertAlign w:val="superscript"/>
+                    </w:rPr>
+                    <w:t>st</w:t>
+                  </w:r>
+                  <w:r>
+                    <w:rPr>
+                      <w:rStyle w:val="Hyperlink"/>
+                      <w:b/>
+                      <w:noProof/>
+                    </w:rPr>
+                    <w:t xml:space="preserve"> March 2023; Itr6</w:t>
+                  </w:r>
+                  <w:r>
+                    <w:rPr>
+                      <w:noProof/>
+                      <w:webHidden/>
+                    </w:rPr>
+                    <w:tab/>
+                  </w:r>
+                  <w:r>
+                    <w:rPr>
+                      <w:noProof/>
+                      <w:webHidden/>
+                    </w:rPr>
+                    <w:fldChar w:fldCharType="begin"/>
+                  </w:r>
+                  <w:r>
+                    <w:rPr>
+                      <w:noProof/>
+                      <w:webHidden/>
+                    </w:rPr>
+                    <w:instrText xml:space="preserve"> PAGEREF _Toc128868595 \h </w:instrText>
+                  </w:r>
+                  <w:r>
+                    <w:rPr>
+                      <w:noProof/>
+                      <w:webHidden/>
+                    </w:rPr>
+                  </w:r>
+                  <w:r>
+                    <w:rPr>
+                      <w:noProof/>
+                      <w:webHidden/>
+                    </w:rPr>
+                    <w:fldChar w:fldCharType="separate"/>
+                  </w:r>
+                  <w:r>
+                    <w:rPr>
+                      <w:noProof/>
+                      <w:webHidden/>
+                    </w:rPr>
+                    <w:t>2</w:t>
+                  </w:r>
+                  <w:r>
+                    <w:rPr>
+                      <w:noProof/>
+                      <w:webHidden/>
+                    </w:rPr>
+                    <w:fldChar w:fldCharType="end"/>
+                  </w:r>
+                </w:hyperlink>
+              </w:p>
+              <w:p>
+                <w:pPr>
+                  <w:pStyle w:val="TOC1"/>
+                  <w:tabs>
+                    <w:tab w:val="right" w:leader="dot" w:pos="9350"/>
+                  </w:tabs>
+                  <w:rPr>
+                    <w:rFonts w:cstheme="minorBidi"/>
+                    <w:noProof/>
+                    <w:lang w:val="en-GB" w:eastAsia="en-GB"/>
+                  </w:rPr>
+                </w:pPr>
+                <w:hyperlink w:anchor="_Toc128868596" w:history="1">
+                  <w:r>
+                    <w:rPr>
+                      <w:rStyle w:val="Hyperlink"/>
+                      <w:b/>
+                      <w:noProof/>
+                    </w:rPr>
+                    <w:t>Progressing Design Class Diagram – 1</w:t>
+                  </w:r>
+                  <w:r>
+                    <w:rPr>
+                      <w:rStyle w:val="Hyperlink"/>
+                      <w:b/>
+                      <w:noProof/>
+                      <w:vertAlign w:val="superscript"/>
+                    </w:rPr>
+                    <w:t>st</w:t>
+                  </w:r>
+                  <w:r>
+                    <w:rPr>
+                      <w:rStyle w:val="Hyperlink"/>
+                      <w:b/>
+                      <w:noProof/>
+                    </w:rPr>
+                    <w:t xml:space="preserve"> March 2023; Itr7</w:t>
+                  </w:r>
+                  <w:r>
+                    <w:rPr>
+                      <w:noProof/>
+                      <w:webHidden/>
+                    </w:rPr>
+                    <w:tab/>
+                  </w:r>
+                  <w:r>
+                    <w:rPr>
+                      <w:noProof/>
+                      <w:webHidden/>
+                    </w:rPr>
+                    <w:fldChar w:fldCharType="begin"/>
+                  </w:r>
+                  <w:r>
+                    <w:rPr>
+                      <w:noProof/>
+                      <w:webHidden/>
+                    </w:rPr>
+                    <w:instrText xml:space="preserve"> PAGEREF _Toc128868596 \h </w:instrText>
+                  </w:r>
+                  <w:r>
+                    <w:rPr>
+                      <w:noProof/>
+                      <w:webHidden/>
+                    </w:rPr>
+                  </w:r>
+                  <w:r>
+                    <w:rPr>
+                      <w:noProof/>
+                      <w:webHidden/>
+                    </w:rPr>
+                    <w:fldChar w:fldCharType="separate"/>
+                  </w:r>
+                  <w:r>
+                    <w:rPr>
+                      <w:noProof/>
+                      <w:webHidden/>
+                    </w:rPr>
+                    <w:t>2</w:t>
+                  </w:r>
+                  <w:r>
+                    <w:rPr>
+                      <w:noProof/>
+                      <w:webHidden/>
+                    </w:rPr>
+                    <w:fldChar w:fldCharType="end"/>
+                  </w:r>
+                </w:hyperlink>
+              </w:p>
+              <w:p>
+                <w:pPr>
+                  <w:pStyle w:val="TOC1"/>
+                  <w:tabs>
+                    <w:tab w:val="right" w:leader="dot" w:pos="9350"/>
+                  </w:tabs>
+                  <w:rPr>
+                    <w:rFonts w:cstheme="minorBidi"/>
+                    <w:noProof/>
+                    <w:lang w:val="en-GB" w:eastAsia="en-GB"/>
+                  </w:rPr>
+                </w:pPr>
+                <w:hyperlink w:anchor="_Toc128868597" w:history="1">
+                  <w:r>
+                    <w:rPr>
+                      <w:rStyle w:val="Hyperlink"/>
+                      <w:b/>
+                      <w:noProof/>
+                    </w:rPr>
+                    <w:t>Current Design Class Decoding Document – 3</w:t>
+                  </w:r>
+                  <w:r>
+                    <w:rPr>
+                      <w:rStyle w:val="Hyperlink"/>
+                      <w:b/>
+                      <w:noProof/>
+                      <w:vertAlign w:val="superscript"/>
+                    </w:rPr>
+                    <w:t>rd</w:t>
+                  </w:r>
+                  <w:r>
+                    <w:rPr>
+                      <w:rStyle w:val="Hyperlink"/>
+                      <w:b/>
+                      <w:noProof/>
+                    </w:rPr>
+                    <w:t xml:space="preserve"> March 2023</w:t>
+                  </w:r>
+                  <w:r>
+                    <w:rPr>
+                      <w:noProof/>
+                      <w:webHidden/>
+                    </w:rPr>
+                    <w:tab/>
+                  </w:r>
+                  <w:r>
+                    <w:rPr>
+                      <w:noProof/>
+                      <w:webHidden/>
+                    </w:rPr>
+                    <w:fldChar w:fldCharType="begin"/>
+                  </w:r>
+                  <w:r>
+                    <w:rPr>
+                      <w:noProof/>
+                      <w:webHidden/>
+                    </w:rPr>
+                    <w:instrText xml:space="preserve"> PAGEREF _Toc128868597 \h </w:instrText>
+                  </w:r>
+                  <w:r>
+                    <w:rPr>
+                      <w:noProof/>
+                      <w:webHidden/>
+                    </w:rPr>
+                  </w:r>
+                  <w:r>
+                    <w:rPr>
+                      <w:noProof/>
+                      <w:webHidden/>
+                    </w:rPr>
+                    <w:fldChar w:fldCharType="separate"/>
+                  </w:r>
+                  <w:r>
+                    <w:rPr>
+                      <w:noProof/>
+                      <w:webHidden/>
+                    </w:rPr>
+                    <w:t>2</w:t>
                   </w:r>
                   <w:r>
                     <w:rPr>
@@ -563,7 +1273,7 @@
           <w:b/>
         </w:rPr>
       </w:pPr>
-      <w:bookmarkStart w:id="1" w:name="_Toc128321670"/>
+      <w:bookmarkStart w:id="1" w:name="_Toc128868588"/>
       <w:r>
         <w:rPr>
           <w:b/>
@@ -589,59 +1299,115 @@
       <w:r>
         <w:t>Stored as: 25-02-2023-decode.docx</w:t>
       </w:r>
-      <w:bookmarkStart w:id="2" w:name="_GoBack"/>
+    </w:p>
+    <w:p>
+      <w:pPr>
+        <w:pStyle w:val="Heading1"/>
+        <w:rPr>
+          <w:b/>
+        </w:rPr>
+      </w:pPr>
+      <w:bookmarkStart w:id="2" w:name="_Toc128868589"/>
+      <w:r>
+        <w:rPr>
+          <w:b/>
+        </w:rPr>
+        <w:t xml:space="preserve">Initial </w:t>
+      </w:r>
+      <w:r>
+        <w:rPr>
+          <w:b/>
+        </w:rPr>
+        <w:t>Design Class</w:t>
+      </w:r>
+      <w:r>
+        <w:rPr>
+          <w:b/>
+        </w:rPr>
+        <w:t xml:space="preserve"> Diagram – </w:t>
+      </w:r>
+      <w:r>
+        <w:rPr>
+          <w:b/>
+        </w:rPr>
+        <w:t>26</w:t>
+      </w:r>
+      <w:r>
+        <w:rPr>
+          <w:b/>
+          <w:vertAlign w:val="superscript"/>
+        </w:rPr>
+        <w:t>th</w:t>
+      </w:r>
+      <w:r>
+        <w:rPr>
+          <w:b/>
+        </w:rPr>
+        <w:t xml:space="preserve"> February 2023; </w:t>
+      </w:r>
+      <w:r>
+        <w:rPr>
+          <w:b/>
+        </w:rPr>
+        <w:t>15:54</w:t>
+      </w:r>
       <w:bookmarkEnd w:id="2"/>
     </w:p>
     <w:p>
       <w:pPr>
+        <w:pStyle w:val="NoSpacing"/>
+      </w:pPr>
+      <w:r>
+        <w:t xml:space="preserve">Stored as: </w:t>
+      </w:r>
+      <w:r>
+        <w:t>26</w:t>
+      </w:r>
+      <w:r>
+        <w:t>-02-2023-diagram.docx</w:t>
+      </w:r>
+    </w:p>
+    <w:p>
+      <w:pPr>
+        <w:pStyle w:val="NoSpacing"/>
+      </w:pPr>
+      <w:r>
+        <w:lastRenderedPageBreak/>
+        <w:t xml:space="preserve">Auxiliary stored as: </w:t>
+      </w:r>
+      <w:r>
+        <w:t>26</w:t>
+      </w:r>
+      <w:r>
+        <w:t>-02-2023-diagram.vpp</w:t>
+      </w:r>
+    </w:p>
+    <w:p>
+      <w:pPr>
         <w:pStyle w:val="Heading1"/>
         <w:rPr>
           <w:b/>
         </w:rPr>
       </w:pPr>
-      <w:bookmarkStart w:id="3" w:name="_Toc128321671"/>
-      <w:r>
-        <w:rPr>
-          <w:b/>
-        </w:rPr>
-        <w:t xml:space="preserve">Initial </w:t>
-      </w:r>
-      <w:r>
-        <w:rPr>
-          <w:b/>
-        </w:rPr>
-        <w:t>Design Class</w:t>
-      </w:r>
-      <w:r>
-        <w:rPr>
-          <w:b/>
-        </w:rPr>
-        <w:t xml:space="preserve"> Diagram – </w:t>
-      </w:r>
-      <w:r>
-        <w:rPr>
-          <w:b/>
-        </w:rPr>
-        <w:t>26</w:t>
+      <w:bookmarkStart w:id="3" w:name="_Toc128868590"/>
+      <w:r>
+        <w:rPr>
+          <w:b/>
+        </w:rPr>
+        <w:t>Progressing Design Class Diagram – 1</w:t>
       </w:r>
       <w:r>
         <w:rPr>
           <w:b/>
           <w:vertAlign w:val="superscript"/>
         </w:rPr>
-        <w:t>th</w:t>
-      </w:r>
-      <w:r>
-        <w:rPr>
-          <w:b/>
-        </w:rPr>
-        <w:t xml:space="preserve"> February 2023; </w:t>
-      </w:r>
-      <w:r>
-        <w:rPr>
-          <w:b/>
-        </w:rPr>
-        <w:t>15:54</w:t>
+        <w:t>st</w:t>
+      </w:r>
+      <w:r>
+        <w:rPr>
+          <w:b/>
+        </w:rPr>
+        <w:t xml:space="preserve"> March 2023; Itr1</w:t>
       </w:r>
       <w:bookmarkEnd w:id="3"/>
     </w:p>
@@ -650,13 +1416,7 @@
         <w:pStyle w:val="NoSpacing"/>
       </w:pPr>
       <w:r>
-        <w:t xml:space="preserve">Stored as: </w:t>
-      </w:r>
-      <w:r>
-        <w:t>26</w:t>
-      </w:r>
-      <w:r>
-        <w:t>-02-2023-diagram.docx</w:t>
+        <w:t>Stored as: 01-03-2023-diagram-itr1.docx</w:t>
       </w:r>
     </w:p>
     <w:p>
@@ -664,13 +1424,448 @@
         <w:pStyle w:val="NoSpacing"/>
       </w:pPr>
       <w:r>
-        <w:t xml:space="preserve">Auxiliary stored as: </w:t>
-      </w:r>
-      <w:r>
-        <w:t>26</w:t>
-      </w:r>
-      <w:r>
-        <w:t>-02-2023-diagram.vpp</w:t>
+        <w:t>Auxiliary stored as: 01-03-2023-diagram-itr1.</w:t>
+      </w:r>
+      <w:r>
+        <w:t>vpp</w:t>
+      </w:r>
+    </w:p>
+    <w:p>
+      <w:pPr>
+        <w:pStyle w:val="Heading1"/>
+        <w:rPr>
+          <w:b/>
+        </w:rPr>
+      </w:pPr>
+      <w:bookmarkStart w:id="4" w:name="_Toc128868591"/>
+      <w:r>
+        <w:rPr>
+          <w:b/>
+        </w:rPr>
+        <w:t>Progressing Design Class Diagram – 1</w:t>
+      </w:r>
+      <w:r>
+        <w:rPr>
+          <w:b/>
+          <w:vertAlign w:val="superscript"/>
+        </w:rPr>
+        <w:t>st</w:t>
+      </w:r>
+      <w:r>
+        <w:rPr>
+          <w:b/>
+        </w:rPr>
+        <w:t xml:space="preserve"> March 2023; Itr</w:t>
+      </w:r>
+      <w:r>
+        <w:rPr>
+          <w:b/>
+        </w:rPr>
+        <w:t>2</w:t>
+      </w:r>
+      <w:bookmarkEnd w:id="4"/>
+    </w:p>
+    <w:p>
+      <w:pPr>
+        <w:pStyle w:val="NoSpacing"/>
+      </w:pPr>
+      <w:r>
+        <w:t>Stored as: 01-03-2023-diagram-itr</w:t>
+      </w:r>
+      <w:r>
+        <w:t>2</w:t>
+      </w:r>
+      <w:r>
+        <w:t>.docx</w:t>
+      </w:r>
+    </w:p>
+    <w:p>
+      <w:pPr>
+        <w:pStyle w:val="NoSpacing"/>
+      </w:pPr>
+      <w:r>
+        <w:t>Auxiliary stored as: 01-03-2023-diagram-itr</w:t>
+      </w:r>
+      <w:r>
+        <w:t>2</w:t>
+      </w:r>
+      <w:r>
+        <w:t>.</w:t>
+      </w:r>
+      <w:r>
+        <w:t>vpp</w:t>
+      </w:r>
+    </w:p>
+    <w:p>
+      <w:pPr>
+        <w:pStyle w:val="Heading1"/>
+        <w:rPr>
+          <w:b/>
+        </w:rPr>
+      </w:pPr>
+      <w:bookmarkStart w:id="5" w:name="_Toc128868592"/>
+      <w:r>
+        <w:rPr>
+          <w:b/>
+        </w:rPr>
+        <w:t>Progressing Design Class Diagram – 1</w:t>
+      </w:r>
+      <w:r>
+        <w:rPr>
+          <w:b/>
+          <w:vertAlign w:val="superscript"/>
+        </w:rPr>
+        <w:t>st</w:t>
+      </w:r>
+      <w:r>
+        <w:rPr>
+          <w:b/>
+        </w:rPr>
+        <w:t xml:space="preserve"> March 2023; Itr</w:t>
+      </w:r>
+      <w:r>
+        <w:rPr>
+          <w:b/>
+        </w:rPr>
+        <w:t>3</w:t>
+      </w:r>
+      <w:bookmarkEnd w:id="5"/>
+    </w:p>
+    <w:p>
+      <w:pPr>
+        <w:pStyle w:val="NoSpacing"/>
+      </w:pPr>
+      <w:r>
+        <w:t>Stored as: 01-03-2023-diagram-itr</w:t>
+      </w:r>
+      <w:r>
+        <w:t>3</w:t>
+      </w:r>
+      <w:r>
+        <w:t>.docx</w:t>
+      </w:r>
+    </w:p>
+    <w:p>
+      <w:pPr>
+        <w:pStyle w:val="NoSpacing"/>
+      </w:pPr>
+      <w:r>
+        <w:t>Auxiliary stored as: 01-03-2023-diagram-itr</w:t>
+      </w:r>
+      <w:r>
+        <w:t>3</w:t>
+      </w:r>
+      <w:r>
+        <w:t>.</w:t>
+      </w:r>
+      <w:r>
+        <w:t>vpp</w:t>
+      </w:r>
+    </w:p>
+    <w:p>
+      <w:pPr>
+        <w:pStyle w:val="Heading1"/>
+        <w:rPr>
+          <w:b/>
+        </w:rPr>
+      </w:pPr>
+      <w:bookmarkStart w:id="6" w:name="_Toc128868593"/>
+      <w:r>
+        <w:rPr>
+          <w:b/>
+        </w:rPr>
+        <w:t>Progressing Design Class Diagram – 1</w:t>
+      </w:r>
+      <w:r>
+        <w:rPr>
+          <w:b/>
+          <w:vertAlign w:val="superscript"/>
+        </w:rPr>
+        <w:t>st</w:t>
+      </w:r>
+      <w:r>
+        <w:rPr>
+          <w:b/>
+        </w:rPr>
+        <w:t xml:space="preserve"> March 2023; Itr</w:t>
+      </w:r>
+      <w:r>
+        <w:rPr>
+          <w:b/>
+        </w:rPr>
+        <w:t>4</w:t>
+      </w:r>
+      <w:bookmarkEnd w:id="6"/>
+    </w:p>
+    <w:p>
+      <w:pPr>
+        <w:pStyle w:val="NoSpacing"/>
+      </w:pPr>
+      <w:r>
+        <w:t>Stored as: 01-03-2023-diagram-itr</w:t>
+      </w:r>
+      <w:r>
+        <w:t>4</w:t>
+      </w:r>
+      <w:r>
+        <w:t>.docx</w:t>
+      </w:r>
+    </w:p>
+    <w:p>
+      <w:pPr>
+        <w:pStyle w:val="NoSpacing"/>
+      </w:pPr>
+      <w:r>
+        <w:t>Auxiliary stored as: 01-03-2023-diagram-itr</w:t>
+      </w:r>
+      <w:r>
+        <w:t>4</w:t>
+      </w:r>
+      <w:r>
+        <w:t>.</w:t>
+      </w:r>
+      <w:r>
+        <w:t>vpp</w:t>
+      </w:r>
+    </w:p>
+    <w:p>
+      <w:pPr>
+        <w:pStyle w:val="Heading1"/>
+        <w:rPr>
+          <w:b/>
+        </w:rPr>
+      </w:pPr>
+      <w:bookmarkStart w:id="7" w:name="_Toc128868594"/>
+      <w:r>
+        <w:rPr>
+          <w:b/>
+        </w:rPr>
+        <w:t>Progressing Design Class Diagram – 1</w:t>
+      </w:r>
+      <w:r>
+        <w:rPr>
+          <w:b/>
+          <w:vertAlign w:val="superscript"/>
+        </w:rPr>
+        <w:t>st</w:t>
+      </w:r>
+      <w:r>
+        <w:rPr>
+          <w:b/>
+        </w:rPr>
+        <w:t xml:space="preserve"> Marc</w:t>
+      </w:r>
+      <w:bookmarkStart w:id="8" w:name="_GoBack"/>
+      <w:bookmarkEnd w:id="8"/>
+      <w:r>
+        <w:rPr>
+          <w:b/>
+        </w:rPr>
+        <w:t>h 2023; Itr</w:t>
+      </w:r>
+      <w:r>
+        <w:rPr>
+          <w:b/>
+        </w:rPr>
+        <w:t>5</w:t>
+      </w:r>
+      <w:bookmarkEnd w:id="7"/>
+    </w:p>
+    <w:p>
+      <w:pPr>
+        <w:pStyle w:val="NoSpacing"/>
+      </w:pPr>
+      <w:r>
+        <w:t>Stored as: 01-03-2023-diagram-itr</w:t>
+      </w:r>
+      <w:r>
+        <w:t>5</w:t>
+      </w:r>
+      <w:r>
+        <w:t>.docx</w:t>
+      </w:r>
+    </w:p>
+    <w:p>
+      <w:pPr>
+        <w:pStyle w:val="NoSpacing"/>
+      </w:pPr>
+      <w:r>
+        <w:t>Auxiliary stored as: 01-03-2023-diagram-itr</w:t>
+      </w:r>
+      <w:r>
+        <w:t>5</w:t>
+      </w:r>
+      <w:r>
+        <w:t>.</w:t>
+      </w:r>
+      <w:r>
+        <w:t>vpp</w:t>
+      </w:r>
+    </w:p>
+    <w:p>
+      <w:pPr>
+        <w:pStyle w:val="Heading1"/>
+        <w:rPr>
+          <w:b/>
+        </w:rPr>
+      </w:pPr>
+      <w:bookmarkStart w:id="9" w:name="_Toc128868595"/>
+      <w:r>
+        <w:rPr>
+          <w:b/>
+        </w:rPr>
+        <w:t>Progressing Design Class Diagram – 1</w:t>
+      </w:r>
+      <w:r>
+        <w:rPr>
+          <w:b/>
+          <w:vertAlign w:val="superscript"/>
+        </w:rPr>
+        <w:t>st</w:t>
+      </w:r>
+      <w:r>
+        <w:rPr>
+          <w:b/>
+        </w:rPr>
+        <w:t xml:space="preserve"> March 2023; Itr</w:t>
+      </w:r>
+      <w:r>
+        <w:rPr>
+          <w:b/>
+        </w:rPr>
+        <w:t>6</w:t>
+      </w:r>
+      <w:bookmarkEnd w:id="9"/>
+    </w:p>
+    <w:p>
+      <w:pPr>
+        <w:pStyle w:val="NoSpacing"/>
+      </w:pPr>
+      <w:r>
+        <w:t>Stored as: 01-03-2023-diagram-itr</w:t>
+      </w:r>
+      <w:r>
+        <w:t>6</w:t>
+      </w:r>
+      <w:r>
+        <w:t>.docx</w:t>
+      </w:r>
+    </w:p>
+    <w:p>
+      <w:pPr>
+        <w:pStyle w:val="NoSpacing"/>
+      </w:pPr>
+      <w:r>
+        <w:t>Auxiliary stored as: 01-03-2023-diagram-itr</w:t>
+      </w:r>
+      <w:r>
+        <w:t>6</w:t>
+      </w:r>
+      <w:r>
+        <w:t>.</w:t>
+      </w:r>
+      <w:r>
+        <w:t>vpp</w:t>
+      </w:r>
+    </w:p>
+    <w:p>
+      <w:pPr>
+        <w:pStyle w:val="Heading1"/>
+        <w:rPr>
+          <w:b/>
+        </w:rPr>
+      </w:pPr>
+      <w:bookmarkStart w:id="10" w:name="_Toc128868596"/>
+      <w:r>
+        <w:rPr>
+          <w:b/>
+        </w:rPr>
+        <w:t>Progressing Design Class Diagram – 1</w:t>
+      </w:r>
+      <w:r>
+        <w:rPr>
+          <w:b/>
+          <w:vertAlign w:val="superscript"/>
+        </w:rPr>
+        <w:t>st</w:t>
+      </w:r>
+      <w:r>
+        <w:rPr>
+          <w:b/>
+        </w:rPr>
+        <w:t xml:space="preserve"> March 2023; Itr</w:t>
+      </w:r>
+      <w:r>
+        <w:rPr>
+          <w:b/>
+        </w:rPr>
+        <w:t>7</w:t>
+      </w:r>
+      <w:bookmarkEnd w:id="10"/>
+    </w:p>
+    <w:p>
+      <w:pPr>
+        <w:pStyle w:val="NoSpacing"/>
+      </w:pPr>
+      <w:r>
+        <w:t>Stored as: 01-03-2023-diagram-itr</w:t>
+      </w:r>
+      <w:r>
+        <w:t>7</w:t>
+      </w:r>
+      <w:r>
+        <w:t>.docx</w:t>
+      </w:r>
+    </w:p>
+    <w:p>
+      <w:pPr>
+        <w:pStyle w:val="NoSpacing"/>
+      </w:pPr>
+      <w:r>
+        <w:t>Auxiliary stored as: 01-03-2023-diagram-itr</w:t>
+      </w:r>
+      <w:r>
+        <w:t>7</w:t>
+      </w:r>
+      <w:r>
+        <w:t>.</w:t>
+      </w:r>
+      <w:r>
+        <w:t>vpp</w:t>
+      </w:r>
+    </w:p>
+    <w:p>
+      <w:pPr>
+        <w:pStyle w:val="Heading1"/>
+        <w:rPr>
+          <w:b/>
+        </w:rPr>
+      </w:pPr>
+      <w:bookmarkStart w:id="11" w:name="_Toc128868597"/>
+      <w:r>
+        <w:rPr>
+          <w:b/>
+        </w:rPr>
+        <w:t>Current Design Class Decoding Document – 3</w:t>
+      </w:r>
+      <w:r>
+        <w:rPr>
+          <w:b/>
+          <w:vertAlign w:val="superscript"/>
+        </w:rPr>
+        <w:t>rd</w:t>
+      </w:r>
+      <w:r>
+        <w:rPr>
+          <w:b/>
+        </w:rPr>
+        <w:t xml:space="preserve"> March 2023</w:t>
+      </w:r>
+      <w:bookmarkEnd w:id="11"/>
+    </w:p>
+    <w:p>
+      <w:r>
+        <w:t>Stored as: 03-03-2023-decode.docx</w:t>
       </w:r>
     </w:p>
     <w:sectPr>
@@ -1824,7 +3019,7 @@
 </file>
 
 <file path=customXml/itemProps1.xml><?xml version="1.0" encoding="utf-8"?>
-<ds:datastoreItem xmlns:ds="http://schemas.openxmlformats.org/officeDocument/2006/customXml" ds:itemID="{BBFBAD74-754B-4834-A2EA-0FBA95B1DCD7}">
+<ds:datastoreItem xmlns:ds="http://schemas.openxmlformats.org/officeDocument/2006/customXml" ds:itemID="{D9A6EA6A-4BEA-4D3A-8B53-5AF3140BA228}">
   <ds:schemaRefs>
     <ds:schemaRef ds:uri="http://schemas.openxmlformats.org/officeDocument/2006/bibliography"/>
   </ds:schemaRefs>

</xml_diff>

<commit_message>
Stop being reluctant to do work ffs.
</commit_message>
<xml_diff>
--- a/design/class_diagram/DiagramLog.docx
+++ b/design/class_diagram/DiagramLog.docx
@@ -9,7 +9,7 @@
           <w:b/>
         </w:rPr>
       </w:pPr>
-      <w:bookmarkStart w:id="0" w:name="_Toc128868587"/>
+      <w:bookmarkStart w:id="0" w:name="_Toc128919418"/>
       <w:r>
         <w:rPr>
           <w:b/>
@@ -305,7 +305,7 @@
                 <w:r>
                   <w:fldChar w:fldCharType="separate"/>
                 </w:r>
-                <w:hyperlink w:anchor="_Toc128868587" w:history="1">
+                <w:hyperlink w:anchor="_Toc128919418" w:history="1">
                   <w:r>
                     <w:rPr>
                       <w:rStyle w:val="Hyperlink"/>
@@ -333,7 +333,7 @@
                       <w:noProof/>
                       <w:webHidden/>
                     </w:rPr>
-                    <w:instrText xml:space="preserve"> PAGEREF _Toc128868587 \h </w:instrText>
+                    <w:instrText xml:space="preserve"> PAGEREF _Toc128919418 \h </w:instrText>
                   </w:r>
                   <w:r>
                     <w:rPr>
@@ -376,7 +376,7 @@
                     <w:lang w:val="en-GB" w:eastAsia="en-GB"/>
                   </w:rPr>
                 </w:pPr>
-                <w:hyperlink w:anchor="_Toc128868588" w:history="1">
+                <w:hyperlink w:anchor="_Toc128919419" w:history="1">
                   <w:r>
                     <w:rPr>
                       <w:rStyle w:val="Hyperlink"/>
@@ -421,7 +421,7 @@
                       <w:noProof/>
                       <w:webHidden/>
                     </w:rPr>
-                    <w:instrText xml:space="preserve"> PAGEREF _Toc128868588 \h </w:instrText>
+                    <w:instrText xml:space="preserve"> PAGEREF _Toc128919419 \h </w:instrText>
                   </w:r>
                   <w:r>
                     <w:rPr>
@@ -464,7 +464,7 @@
                     <w:lang w:val="en-GB" w:eastAsia="en-GB"/>
                   </w:rPr>
                 </w:pPr>
-                <w:hyperlink w:anchor="_Toc128868589" w:history="1">
+                <w:hyperlink w:anchor="_Toc128919420" w:history="1">
                   <w:r>
                     <w:rPr>
                       <w:rStyle w:val="Hyperlink"/>
@@ -509,7 +509,7 @@
                       <w:noProof/>
                       <w:webHidden/>
                     </w:rPr>
-                    <w:instrText xml:space="preserve"> PAGEREF _Toc128868589 \h </w:instrText>
+                    <w:instrText xml:space="preserve"> PAGEREF _Toc128919420 \h </w:instrText>
                   </w:r>
                   <w:r>
                     <w:rPr>
@@ -529,7 +529,7 @@
                       <w:noProof/>
                       <w:webHidden/>
                     </w:rPr>
-                    <w:t>1</w:t>
+                    <w:t>2</w:t>
                   </w:r>
                   <w:r>
                     <w:rPr>
@@ -552,7 +552,7 @@
                     <w:lang w:val="en-GB" w:eastAsia="en-GB"/>
                   </w:rPr>
                 </w:pPr>
-                <w:hyperlink w:anchor="_Toc128868590" w:history="1">
+                <w:hyperlink w:anchor="_Toc128919421" w:history="1">
                   <w:r>
                     <w:rPr>
                       <w:rStyle w:val="Hyperlink"/>
@@ -597,7 +597,7 @@
                       <w:noProof/>
                       <w:webHidden/>
                     </w:rPr>
-                    <w:instrText xml:space="preserve"> PAGEREF _Toc128868590 \h </w:instrText>
+                    <w:instrText xml:space="preserve"> PAGEREF _Toc128919421 \h </w:instrText>
                   </w:r>
                   <w:r>
                     <w:rPr>
@@ -640,7 +640,7 @@
                     <w:lang w:val="en-GB" w:eastAsia="en-GB"/>
                   </w:rPr>
                 </w:pPr>
-                <w:hyperlink w:anchor="_Toc128868591" w:history="1">
+                <w:hyperlink w:anchor="_Toc128919422" w:history="1">
                   <w:r>
                     <w:rPr>
                       <w:rStyle w:val="Hyperlink"/>
@@ -685,7 +685,7 @@
                       <w:noProof/>
                       <w:webHidden/>
                     </w:rPr>
-                    <w:instrText xml:space="preserve"> PAGEREF _Toc128868591 \h </w:instrText>
+                    <w:instrText xml:space="preserve"> PAGEREF _Toc128919422 \h </w:instrText>
                   </w:r>
                   <w:r>
                     <w:rPr>
@@ -728,7 +728,7 @@
                     <w:lang w:val="en-GB" w:eastAsia="en-GB"/>
                   </w:rPr>
                 </w:pPr>
-                <w:hyperlink w:anchor="_Toc128868592" w:history="1">
+                <w:hyperlink w:anchor="_Toc128919423" w:history="1">
                   <w:r>
                     <w:rPr>
                       <w:rStyle w:val="Hyperlink"/>
@@ -773,7 +773,7 @@
                       <w:noProof/>
                       <w:webHidden/>
                     </w:rPr>
-                    <w:instrText xml:space="preserve"> PAGEREF _Toc128868592 \h </w:instrText>
+                    <w:instrText xml:space="preserve"> PAGEREF _Toc128919423 \h </w:instrText>
                   </w:r>
                   <w:r>
                     <w:rPr>
@@ -816,7 +816,7 @@
                     <w:lang w:val="en-GB" w:eastAsia="en-GB"/>
                   </w:rPr>
                 </w:pPr>
-                <w:hyperlink w:anchor="_Toc128868593" w:history="1">
+                <w:hyperlink w:anchor="_Toc128919424" w:history="1">
                   <w:r>
                     <w:rPr>
                       <w:rStyle w:val="Hyperlink"/>
@@ -861,7 +861,7 @@
                       <w:noProof/>
                       <w:webHidden/>
                     </w:rPr>
-                    <w:instrText xml:space="preserve"> PAGEREF _Toc128868593 \h </w:instrText>
+                    <w:instrText xml:space="preserve"> PAGEREF _Toc128919424 \h </w:instrText>
                   </w:r>
                   <w:r>
                     <w:rPr>
@@ -904,7 +904,7 @@
                     <w:lang w:val="en-GB" w:eastAsia="en-GB"/>
                   </w:rPr>
                 </w:pPr>
-                <w:hyperlink w:anchor="_Toc128868594" w:history="1">
+                <w:hyperlink w:anchor="_Toc128919425" w:history="1">
                   <w:r>
                     <w:rPr>
                       <w:rStyle w:val="Hyperlink"/>
@@ -949,7 +949,7 @@
                       <w:noProof/>
                       <w:webHidden/>
                     </w:rPr>
-                    <w:instrText xml:space="preserve"> PAGEREF _Toc128868594 \h </w:instrText>
+                    <w:instrText xml:space="preserve"> PAGEREF _Toc128919425 \h </w:instrText>
                   </w:r>
                   <w:r>
                     <w:rPr>
@@ -992,7 +992,7 @@
                     <w:lang w:val="en-GB" w:eastAsia="en-GB"/>
                   </w:rPr>
                 </w:pPr>
-                <w:hyperlink w:anchor="_Toc128868595" w:history="1">
+                <w:hyperlink w:anchor="_Toc128919426" w:history="1">
                   <w:r>
                     <w:rPr>
                       <w:rStyle w:val="Hyperlink"/>
@@ -1037,7 +1037,7 @@
                       <w:noProof/>
                       <w:webHidden/>
                     </w:rPr>
-                    <w:instrText xml:space="preserve"> PAGEREF _Toc128868595 \h </w:instrText>
+                    <w:instrText xml:space="preserve"> PAGEREF _Toc128919426 \h </w:instrText>
                   </w:r>
                   <w:r>
                     <w:rPr>
@@ -1080,7 +1080,7 @@
                     <w:lang w:val="en-GB" w:eastAsia="en-GB"/>
                   </w:rPr>
                 </w:pPr>
-                <w:hyperlink w:anchor="_Toc128868596" w:history="1">
+                <w:hyperlink w:anchor="_Toc128919427" w:history="1">
                   <w:r>
                     <w:rPr>
                       <w:rStyle w:val="Hyperlink"/>
@@ -1125,7 +1125,7 @@
                       <w:noProof/>
                       <w:webHidden/>
                     </w:rPr>
-                    <w:instrText xml:space="preserve"> PAGEREF _Toc128868596 \h </w:instrText>
+                    <w:instrText xml:space="preserve"> PAGEREF _Toc128919427 \h </w:instrText>
                   </w:r>
                   <w:r>
                     <w:rPr>
@@ -1168,7 +1168,7 @@
                     <w:lang w:val="en-GB" w:eastAsia="en-GB"/>
                   </w:rPr>
                 </w:pPr>
-                <w:hyperlink w:anchor="_Toc128868597" w:history="1">
+                <w:hyperlink w:anchor="_Toc128919428" w:history="1">
                   <w:r>
                     <w:rPr>
                       <w:rStyle w:val="Hyperlink"/>
@@ -1213,7 +1213,95 @@
                       <w:noProof/>
                       <w:webHidden/>
                     </w:rPr>
-                    <w:instrText xml:space="preserve"> PAGEREF _Toc128868597 \h </w:instrText>
+                    <w:instrText xml:space="preserve"> PAGEREF _Toc128919428 \h </w:instrText>
+                  </w:r>
+                  <w:r>
+                    <w:rPr>
+                      <w:noProof/>
+                      <w:webHidden/>
+                    </w:rPr>
+                  </w:r>
+                  <w:r>
+                    <w:rPr>
+                      <w:noProof/>
+                      <w:webHidden/>
+                    </w:rPr>
+                    <w:fldChar w:fldCharType="separate"/>
+                  </w:r>
+                  <w:r>
+                    <w:rPr>
+                      <w:noProof/>
+                      <w:webHidden/>
+                    </w:rPr>
+                    <w:t>2</w:t>
+                  </w:r>
+                  <w:r>
+                    <w:rPr>
+                      <w:noProof/>
+                      <w:webHidden/>
+                    </w:rPr>
+                    <w:fldChar w:fldCharType="end"/>
+                  </w:r>
+                </w:hyperlink>
+              </w:p>
+              <w:p>
+                <w:pPr>
+                  <w:pStyle w:val="TOC1"/>
+                  <w:tabs>
+                    <w:tab w:val="right" w:leader="dot" w:pos="9350"/>
+                  </w:tabs>
+                  <w:rPr>
+                    <w:rFonts w:cstheme="minorBidi"/>
+                    <w:noProof/>
+                    <w:lang w:val="en-GB" w:eastAsia="en-GB"/>
+                  </w:rPr>
+                </w:pPr>
+                <w:hyperlink w:anchor="_Toc128919429" w:history="1">
+                  <w:r>
+                    <w:rPr>
+                      <w:rStyle w:val="Hyperlink"/>
+                      <w:b/>
+                      <w:noProof/>
+                    </w:rPr>
+                    <w:t>Finished Design Class Diagram – 5</w:t>
+                  </w:r>
+                  <w:r>
+                    <w:rPr>
+                      <w:rStyle w:val="Hyperlink"/>
+                      <w:b/>
+                      <w:noProof/>
+                      <w:vertAlign w:val="superscript"/>
+                    </w:rPr>
+                    <w:t>th</w:t>
+                  </w:r>
+                  <w:r>
+                    <w:rPr>
+                      <w:rStyle w:val="Hyperlink"/>
+                      <w:b/>
+                      <w:noProof/>
+                    </w:rPr>
+                    <w:t xml:space="preserve"> March 2023</w:t>
+                  </w:r>
+                  <w:r>
+                    <w:rPr>
+                      <w:noProof/>
+                      <w:webHidden/>
+                    </w:rPr>
+                    <w:tab/>
+                  </w:r>
+                  <w:r>
+                    <w:rPr>
+                      <w:noProof/>
+                      <w:webHidden/>
+                    </w:rPr>
+                    <w:fldChar w:fldCharType="begin"/>
+                  </w:r>
+                  <w:r>
+                    <w:rPr>
+                      <w:noProof/>
+                      <w:webHidden/>
+                    </w:rPr>
+                    <w:instrText xml:space="preserve"> PAGEREF _Toc128919429 \h </w:instrText>
                   </w:r>
                   <w:r>
                     <w:rPr>
@@ -1273,7 +1361,7 @@
           <w:b/>
         </w:rPr>
       </w:pPr>
-      <w:bookmarkStart w:id="1" w:name="_Toc128868588"/>
+      <w:bookmarkStart w:id="1" w:name="_Toc128919419"/>
       <w:r>
         <w:rPr>
           <w:b/>
@@ -1307,11 +1395,12 @@
           <w:b/>
         </w:rPr>
       </w:pPr>
-      <w:bookmarkStart w:id="2" w:name="_Toc128868589"/>
-      <w:r>
-        <w:rPr>
-          <w:b/>
-        </w:rPr>
+      <w:bookmarkStart w:id="2" w:name="_Toc128919420"/>
+      <w:r>
+        <w:rPr>
+          <w:b/>
+        </w:rPr>
+        <w:lastRenderedPageBreak/>
         <w:t xml:space="preserve">Initial </w:t>
       </w:r>
       <w:r>
@@ -1372,7 +1461,6 @@
         <w:pStyle w:val="NoSpacing"/>
       </w:pPr>
       <w:r>
-        <w:lastRenderedPageBreak/>
         <w:t xml:space="preserve">Auxiliary stored as: </w:t>
       </w:r>
       <w:r>
@@ -1389,7 +1477,7 @@
           <w:b/>
         </w:rPr>
       </w:pPr>
-      <w:bookmarkStart w:id="3" w:name="_Toc128868590"/>
+      <w:bookmarkStart w:id="3" w:name="_Toc128919421"/>
       <w:r>
         <w:rPr>
           <w:b/>
@@ -1437,7 +1525,7 @@
           <w:b/>
         </w:rPr>
       </w:pPr>
-      <w:bookmarkStart w:id="4" w:name="_Toc128868591"/>
+      <w:bookmarkStart w:id="4" w:name="_Toc128919422"/>
       <w:r>
         <w:rPr>
           <w:b/>
@@ -1503,7 +1591,7 @@
           <w:b/>
         </w:rPr>
       </w:pPr>
-      <w:bookmarkStart w:id="5" w:name="_Toc128868592"/>
+      <w:bookmarkStart w:id="5" w:name="_Toc128919423"/>
       <w:r>
         <w:rPr>
           <w:b/>
@@ -1521,13 +1609,7 @@
         <w:rPr>
           <w:b/>
         </w:rPr>
-        <w:t xml:space="preserve"> March 2023; Itr</w:t>
-      </w:r>
-      <w:r>
-        <w:rPr>
-          <w:b/>
-        </w:rPr>
-        <w:t>3</w:t>
+        <w:t xml:space="preserve"> March 2023; Itr3</w:t>
       </w:r>
       <w:bookmarkEnd w:id="5"/>
     </w:p>
@@ -1536,13 +1618,7 @@
         <w:pStyle w:val="NoSpacing"/>
       </w:pPr>
       <w:r>
-        <w:t>Stored as: 01-03-2023-diagram-itr</w:t>
-      </w:r>
-      <w:r>
-        <w:t>3</w:t>
-      </w:r>
-      <w:r>
-        <w:t>.docx</w:t>
+        <w:t>Stored as: 01-03-2023-diagram-itr3.docx</w:t>
       </w:r>
     </w:p>
     <w:p>
@@ -1550,13 +1626,7 @@
         <w:pStyle w:val="NoSpacing"/>
       </w:pPr>
       <w:r>
-        <w:t>Auxiliary stored as: 01-03-2023-diagram-itr</w:t>
-      </w:r>
-      <w:r>
-        <w:t>3</w:t>
-      </w:r>
-      <w:r>
-        <w:t>.</w:t>
+        <w:t>Auxiliary stored as: 01-03-2023-diagram-itr3.</w:t>
       </w:r>
       <w:r>
         <w:t>vpp</w:t>
@@ -1569,7 +1639,7 @@
           <w:b/>
         </w:rPr>
       </w:pPr>
-      <w:bookmarkStart w:id="6" w:name="_Toc128868593"/>
+      <w:bookmarkStart w:id="6" w:name="_Toc128919424"/>
       <w:r>
         <w:rPr>
           <w:b/>
@@ -1587,13 +1657,7 @@
         <w:rPr>
           <w:b/>
         </w:rPr>
-        <w:t xml:space="preserve"> March 2023; Itr</w:t>
-      </w:r>
-      <w:r>
-        <w:rPr>
-          <w:b/>
-        </w:rPr>
-        <w:t>4</w:t>
+        <w:t xml:space="preserve"> March 2023; Itr4</w:t>
       </w:r>
       <w:bookmarkEnd w:id="6"/>
     </w:p>
@@ -1602,13 +1666,7 @@
         <w:pStyle w:val="NoSpacing"/>
       </w:pPr>
       <w:r>
-        <w:t>Stored as: 01-03-2023-diagram-itr</w:t>
-      </w:r>
-      <w:r>
-        <w:t>4</w:t>
-      </w:r>
-      <w:r>
-        <w:t>.docx</w:t>
+        <w:t>Stored as: 01-03-2023-diagram-itr4.docx</w:t>
       </w:r>
     </w:p>
     <w:p>
@@ -1616,13 +1674,7 @@
         <w:pStyle w:val="NoSpacing"/>
       </w:pPr>
       <w:r>
-        <w:t>Auxiliary stored as: 01-03-2023-diagram-itr</w:t>
-      </w:r>
-      <w:r>
-        <w:t>4</w:t>
-      </w:r>
-      <w:r>
-        <w:t>.</w:t>
+        <w:t>Auxiliary stored as: 01-03-2023-diagram-itr4.</w:t>
       </w:r>
       <w:r>
         <w:t>vpp</w:t>
@@ -1635,7 +1687,7 @@
           <w:b/>
         </w:rPr>
       </w:pPr>
-      <w:bookmarkStart w:id="7" w:name="_Toc128868594"/>
+      <w:bookmarkStart w:id="7" w:name="_Toc128919425"/>
       <w:r>
         <w:rPr>
           <w:b/>
@@ -1653,36 +1705,64 @@
         <w:rPr>
           <w:b/>
         </w:rPr>
-        <w:t xml:space="preserve"> Marc</w:t>
-      </w:r>
-      <w:bookmarkStart w:id="8" w:name="_GoBack"/>
+        <w:t xml:space="preserve"> March 2023; Itr5</w:t>
+      </w:r>
+      <w:bookmarkEnd w:id="7"/>
+    </w:p>
+    <w:p>
+      <w:pPr>
+        <w:pStyle w:val="NoSpacing"/>
+      </w:pPr>
+      <w:r>
+        <w:t>Stored as: 01-03-2023-diagram-itr5.docx</w:t>
+      </w:r>
+    </w:p>
+    <w:p>
+      <w:pPr>
+        <w:pStyle w:val="NoSpacing"/>
+      </w:pPr>
+      <w:r>
+        <w:t>Auxiliary stored as: 01-03-2023-diagram-itr5.</w:t>
+      </w:r>
+      <w:r>
+        <w:t>vpp</w:t>
+      </w:r>
+    </w:p>
+    <w:p>
+      <w:pPr>
+        <w:pStyle w:val="Heading1"/>
+        <w:rPr>
+          <w:b/>
+        </w:rPr>
+      </w:pPr>
+      <w:bookmarkStart w:id="8" w:name="_Toc128919426"/>
+      <w:r>
+        <w:rPr>
+          <w:b/>
+        </w:rPr>
+        <w:t>Progressing Design Class Diagram – 1</w:t>
+      </w:r>
+      <w:r>
+        <w:rPr>
+          <w:b/>
+          <w:vertAlign w:val="superscript"/>
+        </w:rPr>
+        <w:t>st</w:t>
+      </w:r>
+      <w:r>
+        <w:rPr>
+          <w:b/>
+        </w:rPr>
+        <w:t xml:space="preserve"> March 2023; Itr6</w:t>
+      </w:r>
       <w:bookmarkEnd w:id="8"/>
-      <w:r>
-        <w:rPr>
-          <w:b/>
-        </w:rPr>
-        <w:t>h 2023; Itr</w:t>
-      </w:r>
-      <w:r>
-        <w:rPr>
-          <w:b/>
-        </w:rPr>
-        <w:t>5</w:t>
-      </w:r>
-      <w:bookmarkEnd w:id="7"/>
     </w:p>
     <w:p>
       <w:pPr>
         <w:pStyle w:val="NoSpacing"/>
       </w:pPr>
       <w:r>
-        <w:t>Stored as: 01-03-2023-diagram-itr</w:t>
-      </w:r>
-      <w:r>
-        <w:t>5</w:t>
-      </w:r>
-      <w:r>
-        <w:t>.docx</w:t>
+        <w:t>Stored as: 01-03-2023-diagram-itr6.docx</w:t>
       </w:r>
     </w:p>
     <w:p>
@@ -1690,13 +1770,7 @@
         <w:pStyle w:val="NoSpacing"/>
       </w:pPr>
       <w:r>
-        <w:t>Auxiliary stored as: 01-03-2023-diagram-itr</w:t>
-      </w:r>
-      <w:r>
-        <w:t>5</w:t>
-      </w:r>
-      <w:r>
-        <w:t>.</w:t>
+        <w:t>Auxiliary stored as: 01-03-2023-diagram-itr6.</w:t>
       </w:r>
       <w:r>
         <w:t>vpp</w:t>
@@ -1709,7 +1783,7 @@
           <w:b/>
         </w:rPr>
       </w:pPr>
-      <w:bookmarkStart w:id="9" w:name="_Toc128868595"/>
+      <w:bookmarkStart w:id="9" w:name="_Toc128919427"/>
       <w:r>
         <w:rPr>
           <w:b/>
@@ -1727,13 +1801,7 @@
         <w:rPr>
           <w:b/>
         </w:rPr>
-        <w:t xml:space="preserve"> March 2023; Itr</w:t>
-      </w:r>
-      <w:r>
-        <w:rPr>
-          <w:b/>
-        </w:rPr>
-        <w:t>6</w:t>
+        <w:t xml:space="preserve"> March 2023; Itr7</w:t>
       </w:r>
       <w:bookmarkEnd w:id="9"/>
     </w:p>
@@ -1742,13 +1810,7 @@
         <w:pStyle w:val="NoSpacing"/>
       </w:pPr>
       <w:r>
-        <w:t>Stored as: 01-03-2023-diagram-itr</w:t>
-      </w:r>
-      <w:r>
-        <w:t>6</w:t>
-      </w:r>
-      <w:r>
-        <w:t>.docx</w:t>
+        <w:t>Stored as: 01-03-2023-diagram-itr7.docx</w:t>
       </w:r>
     </w:p>
     <w:p>
@@ -1756,13 +1818,7 @@
         <w:pStyle w:val="NoSpacing"/>
       </w:pPr>
       <w:r>
-        <w:t>Auxiliary stored as: 01-03-2023-diagram-itr</w:t>
-      </w:r>
-      <w:r>
-        <w:t>6</w:t>
-      </w:r>
-      <w:r>
-        <w:t>.</w:t>
+        <w:t>Auxiliary stored as: 01-03-2023-diagram-itr7.</w:t>
       </w:r>
       <w:r>
         <w:t>vpp</w:t>
@@ -1775,46 +1831,68 @@
           <w:b/>
         </w:rPr>
       </w:pPr>
-      <w:bookmarkStart w:id="10" w:name="_Toc128868596"/>
-      <w:r>
-        <w:rPr>
-          <w:b/>
-        </w:rPr>
-        <w:t>Progressing Design Class Diagram – 1</w:t>
+      <w:bookmarkStart w:id="10" w:name="_Toc128919428"/>
+      <w:r>
+        <w:rPr>
+          <w:b/>
+        </w:rPr>
+        <w:t>Current Design Class Decoding Document – 3</w:t>
       </w:r>
       <w:r>
         <w:rPr>
           <w:b/>
           <w:vertAlign w:val="superscript"/>
         </w:rPr>
-        <w:t>st</w:t>
-      </w:r>
-      <w:r>
-        <w:rPr>
-          <w:b/>
-        </w:rPr>
-        <w:t xml:space="preserve"> March 2023; Itr</w:t>
-      </w:r>
-      <w:r>
-        <w:rPr>
-          <w:b/>
-        </w:rPr>
-        <w:t>7</w:t>
+        <w:t>rd</w:t>
+      </w:r>
+      <w:r>
+        <w:rPr>
+          <w:b/>
+        </w:rPr>
+        <w:t xml:space="preserve"> March 2023</w:t>
       </w:r>
       <w:bookmarkEnd w:id="10"/>
     </w:p>
     <w:p>
+      <w:r>
+        <w:t>Stored as: 03-03-2023-decode.docx</w:t>
+      </w:r>
+    </w:p>
+    <w:p>
+      <w:pPr>
+        <w:pStyle w:val="Heading1"/>
+        <w:rPr>
+          <w:b/>
+        </w:rPr>
+      </w:pPr>
+      <w:bookmarkStart w:id="11" w:name="_Toc128919429"/>
+      <w:r>
+        <w:rPr>
+          <w:b/>
+        </w:rPr>
+        <w:t>Finished Design Class Diagram – 5</w:t>
+      </w:r>
+      <w:r>
+        <w:rPr>
+          <w:b/>
+          <w:vertAlign w:val="superscript"/>
+        </w:rPr>
+        <w:t>th</w:t>
+      </w:r>
+      <w:r>
+        <w:rPr>
+          <w:b/>
+        </w:rPr>
+        <w:t xml:space="preserve"> March 2023</w:t>
+      </w:r>
+      <w:bookmarkEnd w:id="11"/>
+    </w:p>
+    <w:p>
       <w:pPr>
         <w:pStyle w:val="NoSpacing"/>
       </w:pPr>
       <w:r>
-        <w:t>Stored as: 01-03-2023-diagram-itr</w:t>
-      </w:r>
-      <w:r>
-        <w:t>7</w:t>
-      </w:r>
-      <w:r>
-        <w:t>.docx</w:t>
+        <w:t>Stored as: 05-03-2023-diagram.docx</w:t>
       </w:r>
     </w:p>
     <w:p>
@@ -1822,51 +1900,10 @@
         <w:pStyle w:val="NoSpacing"/>
       </w:pPr>
       <w:r>
-        <w:t>Auxiliary stored as: 01-03-2023-diagram-itr</w:t>
-      </w:r>
-      <w:r>
-        <w:t>7</w:t>
-      </w:r>
-      <w:r>
-        <w:t>.</w:t>
-      </w:r>
-      <w:r>
-        <w:t>vpp</w:t>
-      </w:r>
-    </w:p>
-    <w:p>
-      <w:pPr>
-        <w:pStyle w:val="Heading1"/>
-        <w:rPr>
-          <w:b/>
-        </w:rPr>
-      </w:pPr>
-      <w:bookmarkStart w:id="11" w:name="_Toc128868597"/>
-      <w:r>
-        <w:rPr>
-          <w:b/>
-        </w:rPr>
-        <w:t>Current Design Class Decoding Document – 3</w:t>
-      </w:r>
-      <w:r>
-        <w:rPr>
-          <w:b/>
-          <w:vertAlign w:val="superscript"/>
-        </w:rPr>
-        <w:t>rd</w:t>
-      </w:r>
-      <w:r>
-        <w:rPr>
-          <w:b/>
-        </w:rPr>
-        <w:t xml:space="preserve"> March 2023</w:t>
-      </w:r>
-      <w:bookmarkEnd w:id="11"/>
-    </w:p>
-    <w:p>
-      <w:r>
-        <w:t>Stored as: 03-03-2023-decode.docx</w:t>
-      </w:r>
+        <w:t>Auxiliary stored as: 05-03-2023-diagram.vpp</w:t>
+      </w:r>
+      <w:bookmarkStart w:id="12" w:name="_GoBack"/>
+      <w:bookmarkEnd w:id="12"/>
     </w:p>
     <w:sectPr>
       <w:headerReference w:type="default" r:id="rId9"/>
@@ -3019,7 +3056,7 @@
 </file>
 
 <file path=customXml/itemProps1.xml><?xml version="1.0" encoding="utf-8"?>
-<ds:datastoreItem xmlns:ds="http://schemas.openxmlformats.org/officeDocument/2006/customXml" ds:itemID="{D9A6EA6A-4BEA-4D3A-8B53-5AF3140BA228}">
+<ds:datastoreItem xmlns:ds="http://schemas.openxmlformats.org/officeDocument/2006/customXml" ds:itemID="{832FA0E4-569E-43E4-B14D-05EF2D2444DB}">
   <ds:schemaRefs>
     <ds:schemaRef ds:uri="http://schemas.openxmlformats.org/officeDocument/2006/bibliography"/>
   </ds:schemaRefs>

</xml_diff>

<commit_message>
Add new class diagrams.
</commit_message>
<xml_diff>
--- a/design/class_diagram/DiagramLog.docx
+++ b/design/class_diagram/DiagramLog.docx
@@ -9,7 +9,7 @@
           <w:b/>
         </w:rPr>
       </w:pPr>
-      <w:bookmarkStart w:id="0" w:name="_Toc128919418"/>
+      <w:bookmarkStart w:id="0" w:name="_Toc133013149"/>
       <w:r>
         <w:rPr>
           <w:b/>
@@ -201,13 +201,13 @@
           </w:tcPr>
           <w:p>
             <w:r>
-              <w:t>05</w:t>
+              <w:t>21</w:t>
             </w:r>
             <w:r>
               <w:t>/0</w:t>
             </w:r>
             <w:r>
-              <w:t>3</w:t>
+              <w:t>4</w:t>
             </w:r>
             <w:r>
               <w:t>/2023</w:t>
@@ -305,7 +305,7 @@
                 <w:r>
                   <w:fldChar w:fldCharType="separate"/>
                 </w:r>
-                <w:hyperlink w:anchor="_Toc128919418" w:history="1">
+                <w:hyperlink w:anchor="_Toc133013149" w:history="1">
                   <w:r>
                     <w:rPr>
                       <w:rStyle w:val="Hyperlink"/>
@@ -333,7 +333,7 @@
                       <w:noProof/>
                       <w:webHidden/>
                     </w:rPr>
-                    <w:instrText xml:space="preserve"> PAGEREF _Toc128919418 \h </w:instrText>
+                    <w:instrText xml:space="preserve"> PAGEREF _Toc133013149 \h </w:instrText>
                   </w:r>
                   <w:r>
                     <w:rPr>
@@ -376,7 +376,7 @@
                     <w:lang w:val="en-GB" w:eastAsia="en-GB"/>
                   </w:rPr>
                 </w:pPr>
-                <w:hyperlink w:anchor="_Toc128919419" w:history="1">
+                <w:hyperlink w:anchor="_Toc133013150" w:history="1">
                   <w:r>
                     <w:rPr>
                       <w:rStyle w:val="Hyperlink"/>
@@ -421,7 +421,7 @@
                       <w:noProof/>
                       <w:webHidden/>
                     </w:rPr>
-                    <w:instrText xml:space="preserve"> PAGEREF _Toc128919419 \h </w:instrText>
+                    <w:instrText xml:space="preserve"> PAGEREF _Toc133013150 \h </w:instrText>
                   </w:r>
                   <w:r>
                     <w:rPr>
@@ -441,7 +441,7 @@
                       <w:noProof/>
                       <w:webHidden/>
                     </w:rPr>
-                    <w:t>1</w:t>
+                    <w:t>2</w:t>
                   </w:r>
                   <w:r>
                     <w:rPr>
@@ -464,7 +464,7 @@
                     <w:lang w:val="en-GB" w:eastAsia="en-GB"/>
                   </w:rPr>
                 </w:pPr>
-                <w:hyperlink w:anchor="_Toc128919420" w:history="1">
+                <w:hyperlink w:anchor="_Toc133013151" w:history="1">
                   <w:r>
                     <w:rPr>
                       <w:rStyle w:val="Hyperlink"/>
@@ -509,7 +509,7 @@
                       <w:noProof/>
                       <w:webHidden/>
                     </w:rPr>
-                    <w:instrText xml:space="preserve"> PAGEREF _Toc128919420 \h </w:instrText>
+                    <w:instrText xml:space="preserve"> PAGEREF _Toc133013151 \h </w:instrText>
                   </w:r>
                   <w:r>
                     <w:rPr>
@@ -552,7 +552,7 @@
                     <w:lang w:val="en-GB" w:eastAsia="en-GB"/>
                   </w:rPr>
                 </w:pPr>
-                <w:hyperlink w:anchor="_Toc128919421" w:history="1">
+                <w:hyperlink w:anchor="_Toc133013152" w:history="1">
                   <w:r>
                     <w:rPr>
                       <w:rStyle w:val="Hyperlink"/>
@@ -597,7 +597,7 @@
                       <w:noProof/>
                       <w:webHidden/>
                     </w:rPr>
-                    <w:instrText xml:space="preserve"> PAGEREF _Toc128919421 \h </w:instrText>
+                    <w:instrText xml:space="preserve"> PAGEREF _Toc133013152 \h </w:instrText>
                   </w:r>
                   <w:r>
                     <w:rPr>
@@ -640,7 +640,7 @@
                     <w:lang w:val="en-GB" w:eastAsia="en-GB"/>
                   </w:rPr>
                 </w:pPr>
-                <w:hyperlink w:anchor="_Toc128919422" w:history="1">
+                <w:hyperlink w:anchor="_Toc133013153" w:history="1">
                   <w:r>
                     <w:rPr>
                       <w:rStyle w:val="Hyperlink"/>
@@ -685,7 +685,7 @@
                       <w:noProof/>
                       <w:webHidden/>
                     </w:rPr>
-                    <w:instrText xml:space="preserve"> PAGEREF _Toc128919422 \h </w:instrText>
+                    <w:instrText xml:space="preserve"> PAGEREF _Toc133013153 \h </w:instrText>
                   </w:r>
                   <w:r>
                     <w:rPr>
@@ -705,7 +705,7 @@
                       <w:noProof/>
                       <w:webHidden/>
                     </w:rPr>
-                    <w:t>2</w:t>
+                    <w:t>3</w:t>
                   </w:r>
                   <w:r>
                     <w:rPr>
@@ -728,7 +728,7 @@
                     <w:lang w:val="en-GB" w:eastAsia="en-GB"/>
                   </w:rPr>
                 </w:pPr>
-                <w:hyperlink w:anchor="_Toc128919423" w:history="1">
+                <w:hyperlink w:anchor="_Toc133013154" w:history="1">
                   <w:r>
                     <w:rPr>
                       <w:rStyle w:val="Hyperlink"/>
@@ -773,7 +773,7 @@
                       <w:noProof/>
                       <w:webHidden/>
                     </w:rPr>
-                    <w:instrText xml:space="preserve"> PAGEREF _Toc128919423 \h </w:instrText>
+                    <w:instrText xml:space="preserve"> PAGEREF _Toc133013154 \h </w:instrText>
                   </w:r>
                   <w:r>
                     <w:rPr>
@@ -793,7 +793,7 @@
                       <w:noProof/>
                       <w:webHidden/>
                     </w:rPr>
-                    <w:t>2</w:t>
+                    <w:t>3</w:t>
                   </w:r>
                   <w:r>
                     <w:rPr>
@@ -816,7 +816,7 @@
                     <w:lang w:val="en-GB" w:eastAsia="en-GB"/>
                   </w:rPr>
                 </w:pPr>
-                <w:hyperlink w:anchor="_Toc128919424" w:history="1">
+                <w:hyperlink w:anchor="_Toc133013155" w:history="1">
                   <w:r>
                     <w:rPr>
                       <w:rStyle w:val="Hyperlink"/>
@@ -861,7 +861,7 @@
                       <w:noProof/>
                       <w:webHidden/>
                     </w:rPr>
-                    <w:instrText xml:space="preserve"> PAGEREF _Toc128919424 \h </w:instrText>
+                    <w:instrText xml:space="preserve"> PAGEREF _Toc133013155 \h </w:instrText>
                   </w:r>
                   <w:r>
                     <w:rPr>
@@ -881,7 +881,7 @@
                       <w:noProof/>
                       <w:webHidden/>
                     </w:rPr>
-                    <w:t>2</w:t>
+                    <w:t>3</w:t>
                   </w:r>
                   <w:r>
                     <w:rPr>
@@ -904,7 +904,7 @@
                     <w:lang w:val="en-GB" w:eastAsia="en-GB"/>
                   </w:rPr>
                 </w:pPr>
-                <w:hyperlink w:anchor="_Toc128919425" w:history="1">
+                <w:hyperlink w:anchor="_Toc133013156" w:history="1">
                   <w:r>
                     <w:rPr>
                       <w:rStyle w:val="Hyperlink"/>
@@ -949,7 +949,7 @@
                       <w:noProof/>
                       <w:webHidden/>
                     </w:rPr>
-                    <w:instrText xml:space="preserve"> PAGEREF _Toc128919425 \h </w:instrText>
+                    <w:instrText xml:space="preserve"> PAGEREF _Toc133013156 \h </w:instrText>
                   </w:r>
                   <w:r>
                     <w:rPr>
@@ -969,7 +969,7 @@
                       <w:noProof/>
                       <w:webHidden/>
                     </w:rPr>
-                    <w:t>2</w:t>
+                    <w:t>3</w:t>
                   </w:r>
                   <w:r>
                     <w:rPr>
@@ -992,7 +992,7 @@
                     <w:lang w:val="en-GB" w:eastAsia="en-GB"/>
                   </w:rPr>
                 </w:pPr>
-                <w:hyperlink w:anchor="_Toc128919426" w:history="1">
+                <w:hyperlink w:anchor="_Toc133013157" w:history="1">
                   <w:r>
                     <w:rPr>
                       <w:rStyle w:val="Hyperlink"/>
@@ -1037,7 +1037,7 @@
                       <w:noProof/>
                       <w:webHidden/>
                     </w:rPr>
-                    <w:instrText xml:space="preserve"> PAGEREF _Toc128919426 \h </w:instrText>
+                    <w:instrText xml:space="preserve"> PAGEREF _Toc133013157 \h </w:instrText>
                   </w:r>
                   <w:r>
                     <w:rPr>
@@ -1057,7 +1057,7 @@
                       <w:noProof/>
                       <w:webHidden/>
                     </w:rPr>
-                    <w:t>2</w:t>
+                    <w:t>3</w:t>
                   </w:r>
                   <w:r>
                     <w:rPr>
@@ -1080,7 +1080,7 @@
                     <w:lang w:val="en-GB" w:eastAsia="en-GB"/>
                   </w:rPr>
                 </w:pPr>
-                <w:hyperlink w:anchor="_Toc128919427" w:history="1">
+                <w:hyperlink w:anchor="_Toc133013158" w:history="1">
                   <w:r>
                     <w:rPr>
                       <w:rStyle w:val="Hyperlink"/>
@@ -1125,7 +1125,7 @@
                       <w:noProof/>
                       <w:webHidden/>
                     </w:rPr>
-                    <w:instrText xml:space="preserve"> PAGEREF _Toc128919427 \h </w:instrText>
+                    <w:instrText xml:space="preserve"> PAGEREF _Toc133013158 \h </w:instrText>
                   </w:r>
                   <w:r>
                     <w:rPr>
@@ -1145,7 +1145,7 @@
                       <w:noProof/>
                       <w:webHidden/>
                     </w:rPr>
-                    <w:t>2</w:t>
+                    <w:t>3</w:t>
                   </w:r>
                   <w:r>
                     <w:rPr>
@@ -1168,7 +1168,7 @@
                     <w:lang w:val="en-GB" w:eastAsia="en-GB"/>
                   </w:rPr>
                 </w:pPr>
-                <w:hyperlink w:anchor="_Toc128919428" w:history="1">
+                <w:hyperlink w:anchor="_Toc133013159" w:history="1">
                   <w:r>
                     <w:rPr>
                       <w:rStyle w:val="Hyperlink"/>
@@ -1213,7 +1213,7 @@
                       <w:noProof/>
                       <w:webHidden/>
                     </w:rPr>
-                    <w:instrText xml:space="preserve"> PAGEREF _Toc128919428 \h </w:instrText>
+                    <w:instrText xml:space="preserve"> PAGEREF _Toc133013159 \h </w:instrText>
                   </w:r>
                   <w:r>
                     <w:rPr>
@@ -1233,7 +1233,7 @@
                       <w:noProof/>
                       <w:webHidden/>
                     </w:rPr>
-                    <w:t>2</w:t>
+                    <w:t>3</w:t>
                   </w:r>
                   <w:r>
                     <w:rPr>
@@ -1256,7 +1256,7 @@
                     <w:lang w:val="en-GB" w:eastAsia="en-GB"/>
                   </w:rPr>
                 </w:pPr>
-                <w:hyperlink w:anchor="_Toc128919429" w:history="1">
+                <w:hyperlink w:anchor="_Toc133013160" w:history="1">
                   <w:r>
                     <w:rPr>
                       <w:rStyle w:val="Hyperlink"/>
@@ -1301,7 +1301,7 @@
                       <w:noProof/>
                       <w:webHidden/>
                     </w:rPr>
-                    <w:instrText xml:space="preserve"> PAGEREF _Toc128919429 \h </w:instrText>
+                    <w:instrText xml:space="preserve"> PAGEREF _Toc133013160 \h </w:instrText>
                   </w:r>
                   <w:r>
                     <w:rPr>
@@ -1321,7 +1321,887 @@
                       <w:noProof/>
                       <w:webHidden/>
                     </w:rPr>
-                    <w:t>2</w:t>
+                    <w:t>3</w:t>
+                  </w:r>
+                  <w:r>
+                    <w:rPr>
+                      <w:noProof/>
+                      <w:webHidden/>
+                    </w:rPr>
+                    <w:fldChar w:fldCharType="end"/>
+                  </w:r>
+                </w:hyperlink>
+              </w:p>
+              <w:p>
+                <w:pPr>
+                  <w:pStyle w:val="TOC1"/>
+                  <w:tabs>
+                    <w:tab w:val="right" w:leader="dot" w:pos="9350"/>
+                  </w:tabs>
+                  <w:rPr>
+                    <w:rFonts w:cstheme="minorBidi"/>
+                    <w:noProof/>
+                    <w:lang w:val="en-GB" w:eastAsia="en-GB"/>
+                  </w:rPr>
+                </w:pPr>
+                <w:hyperlink w:anchor="_Toc133013161" w:history="1">
+                  <w:r>
+                    <w:rPr>
+                      <w:rStyle w:val="Hyperlink"/>
+                      <w:b/>
+                      <w:noProof/>
+                    </w:rPr>
+                    <w:t>Stock Package Class Diagram – 20</w:t>
+                  </w:r>
+                  <w:r>
+                    <w:rPr>
+                      <w:rStyle w:val="Hyperlink"/>
+                      <w:b/>
+                      <w:noProof/>
+                      <w:vertAlign w:val="superscript"/>
+                    </w:rPr>
+                    <w:t>th</w:t>
+                  </w:r>
+                  <w:r>
+                    <w:rPr>
+                      <w:rStyle w:val="Hyperlink"/>
+                      <w:b/>
+                      <w:noProof/>
+                    </w:rPr>
+                    <w:t xml:space="preserve"> March 2023; 23:20</w:t>
+                  </w:r>
+                  <w:r>
+                    <w:rPr>
+                      <w:noProof/>
+                      <w:webHidden/>
+                    </w:rPr>
+                    <w:tab/>
+                  </w:r>
+                  <w:r>
+                    <w:rPr>
+                      <w:noProof/>
+                      <w:webHidden/>
+                    </w:rPr>
+                    <w:fldChar w:fldCharType="begin"/>
+                  </w:r>
+                  <w:r>
+                    <w:rPr>
+                      <w:noProof/>
+                      <w:webHidden/>
+                    </w:rPr>
+                    <w:instrText xml:space="preserve"> PAGEREF _Toc133013161 \h </w:instrText>
+                  </w:r>
+                  <w:r>
+                    <w:rPr>
+                      <w:noProof/>
+                      <w:webHidden/>
+                    </w:rPr>
+                  </w:r>
+                  <w:r>
+                    <w:rPr>
+                      <w:noProof/>
+                      <w:webHidden/>
+                    </w:rPr>
+                    <w:fldChar w:fldCharType="separate"/>
+                  </w:r>
+                  <w:r>
+                    <w:rPr>
+                      <w:noProof/>
+                      <w:webHidden/>
+                    </w:rPr>
+                    <w:t>3</w:t>
+                  </w:r>
+                  <w:r>
+                    <w:rPr>
+                      <w:noProof/>
+                      <w:webHidden/>
+                    </w:rPr>
+                    <w:fldChar w:fldCharType="end"/>
+                  </w:r>
+                </w:hyperlink>
+              </w:p>
+              <w:p>
+                <w:pPr>
+                  <w:pStyle w:val="TOC1"/>
+                  <w:tabs>
+                    <w:tab w:val="right" w:leader="dot" w:pos="9350"/>
+                  </w:tabs>
+                  <w:rPr>
+                    <w:rFonts w:cstheme="minorBidi"/>
+                    <w:noProof/>
+                    <w:lang w:val="en-GB" w:eastAsia="en-GB"/>
+                  </w:rPr>
+                </w:pPr>
+                <w:hyperlink w:anchor="_Toc133013162" w:history="1">
+                  <w:r>
+                    <w:rPr>
+                      <w:rStyle w:val="Hyperlink"/>
+                      <w:b/>
+                      <w:noProof/>
+                    </w:rPr>
+                    <w:t>Staff Package Class Diagram – 21</w:t>
+                  </w:r>
+                  <w:r>
+                    <w:rPr>
+                      <w:rStyle w:val="Hyperlink"/>
+                      <w:b/>
+                      <w:noProof/>
+                      <w:vertAlign w:val="superscript"/>
+                    </w:rPr>
+                    <w:t>st</w:t>
+                  </w:r>
+                  <w:r>
+                    <w:rPr>
+                      <w:rStyle w:val="Hyperlink"/>
+                      <w:b/>
+                      <w:noProof/>
+                    </w:rPr>
+                    <w:t xml:space="preserve"> March 2023; 12:49</w:t>
+                  </w:r>
+                  <w:r>
+                    <w:rPr>
+                      <w:noProof/>
+                      <w:webHidden/>
+                    </w:rPr>
+                    <w:tab/>
+                  </w:r>
+                  <w:r>
+                    <w:rPr>
+                      <w:noProof/>
+                      <w:webHidden/>
+                    </w:rPr>
+                    <w:fldChar w:fldCharType="begin"/>
+                  </w:r>
+                  <w:r>
+                    <w:rPr>
+                      <w:noProof/>
+                      <w:webHidden/>
+                    </w:rPr>
+                    <w:instrText xml:space="preserve"> PAGEREF _Toc133013162 \h </w:instrText>
+                  </w:r>
+                  <w:r>
+                    <w:rPr>
+                      <w:noProof/>
+                      <w:webHidden/>
+                    </w:rPr>
+                  </w:r>
+                  <w:r>
+                    <w:rPr>
+                      <w:noProof/>
+                      <w:webHidden/>
+                    </w:rPr>
+                    <w:fldChar w:fldCharType="separate"/>
+                  </w:r>
+                  <w:r>
+                    <w:rPr>
+                      <w:noProof/>
+                      <w:webHidden/>
+                    </w:rPr>
+                    <w:t>3</w:t>
+                  </w:r>
+                  <w:r>
+                    <w:rPr>
+                      <w:noProof/>
+                      <w:webHidden/>
+                    </w:rPr>
+                    <w:fldChar w:fldCharType="end"/>
+                  </w:r>
+                </w:hyperlink>
+              </w:p>
+              <w:p>
+                <w:pPr>
+                  <w:pStyle w:val="TOC1"/>
+                  <w:tabs>
+                    <w:tab w:val="right" w:leader="dot" w:pos="9350"/>
+                  </w:tabs>
+                  <w:rPr>
+                    <w:rFonts w:cstheme="minorBidi"/>
+                    <w:noProof/>
+                    <w:lang w:val="en-GB" w:eastAsia="en-GB"/>
+                  </w:rPr>
+                </w:pPr>
+                <w:hyperlink w:anchor="_Toc133013163" w:history="1">
+                  <w:r>
+                    <w:rPr>
+                      <w:rStyle w:val="Hyperlink"/>
+                      <w:b/>
+                      <w:noProof/>
+                    </w:rPr>
+                    <w:t>Rates Package Class Diagram – 21</w:t>
+                  </w:r>
+                  <w:r>
+                    <w:rPr>
+                      <w:rStyle w:val="Hyperlink"/>
+                      <w:b/>
+                      <w:noProof/>
+                      <w:vertAlign w:val="superscript"/>
+                    </w:rPr>
+                    <w:t>st</w:t>
+                  </w:r>
+                  <w:r>
+                    <w:rPr>
+                      <w:rStyle w:val="Hyperlink"/>
+                      <w:b/>
+                      <w:noProof/>
+                    </w:rPr>
+                    <w:t xml:space="preserve"> March 2023; 13:42</w:t>
+                  </w:r>
+                  <w:r>
+                    <w:rPr>
+                      <w:noProof/>
+                      <w:webHidden/>
+                    </w:rPr>
+                    <w:tab/>
+                  </w:r>
+                  <w:r>
+                    <w:rPr>
+                      <w:noProof/>
+                      <w:webHidden/>
+                    </w:rPr>
+                    <w:fldChar w:fldCharType="begin"/>
+                  </w:r>
+                  <w:r>
+                    <w:rPr>
+                      <w:noProof/>
+                      <w:webHidden/>
+                    </w:rPr>
+                    <w:instrText xml:space="preserve"> PAGEREF _Toc133013163 \h </w:instrText>
+                  </w:r>
+                  <w:r>
+                    <w:rPr>
+                      <w:noProof/>
+                      <w:webHidden/>
+                    </w:rPr>
+                  </w:r>
+                  <w:r>
+                    <w:rPr>
+                      <w:noProof/>
+                      <w:webHidden/>
+                    </w:rPr>
+                    <w:fldChar w:fldCharType="separate"/>
+                  </w:r>
+                  <w:r>
+                    <w:rPr>
+                      <w:noProof/>
+                      <w:webHidden/>
+                    </w:rPr>
+                    <w:t>3</w:t>
+                  </w:r>
+                  <w:r>
+                    <w:rPr>
+                      <w:noProof/>
+                      <w:webHidden/>
+                    </w:rPr>
+                    <w:fldChar w:fldCharType="end"/>
+                  </w:r>
+                </w:hyperlink>
+              </w:p>
+              <w:p>
+                <w:pPr>
+                  <w:pStyle w:val="TOC1"/>
+                  <w:tabs>
+                    <w:tab w:val="right" w:leader="dot" w:pos="9350"/>
+                  </w:tabs>
+                  <w:rPr>
+                    <w:rFonts w:cstheme="minorBidi"/>
+                    <w:noProof/>
+                    <w:lang w:val="en-GB" w:eastAsia="en-GB"/>
+                  </w:rPr>
+                </w:pPr>
+                <w:hyperlink w:anchor="_Toc133013164" w:history="1">
+                  <w:r>
+                    <w:rPr>
+                      <w:rStyle w:val="Hyperlink"/>
+                      <w:b/>
+                      <w:noProof/>
+                    </w:rPr>
+                    <w:t>Customers Package Class Diagram – 21</w:t>
+                  </w:r>
+                  <w:r>
+                    <w:rPr>
+                      <w:rStyle w:val="Hyperlink"/>
+                      <w:b/>
+                      <w:noProof/>
+                      <w:vertAlign w:val="superscript"/>
+                    </w:rPr>
+                    <w:t>st</w:t>
+                  </w:r>
+                  <w:r>
+                    <w:rPr>
+                      <w:rStyle w:val="Hyperlink"/>
+                      <w:b/>
+                      <w:noProof/>
+                    </w:rPr>
+                    <w:t xml:space="preserve"> March 2023; 16:12</w:t>
+                  </w:r>
+                  <w:r>
+                    <w:rPr>
+                      <w:noProof/>
+                      <w:webHidden/>
+                    </w:rPr>
+                    <w:tab/>
+                  </w:r>
+                  <w:r>
+                    <w:rPr>
+                      <w:noProof/>
+                      <w:webHidden/>
+                    </w:rPr>
+                    <w:fldChar w:fldCharType="begin"/>
+                  </w:r>
+                  <w:r>
+                    <w:rPr>
+                      <w:noProof/>
+                      <w:webHidden/>
+                    </w:rPr>
+                    <w:instrText xml:space="preserve"> PAGEREF _Toc133013164 \h </w:instrText>
+                  </w:r>
+                  <w:r>
+                    <w:rPr>
+                      <w:noProof/>
+                      <w:webHidden/>
+                    </w:rPr>
+                  </w:r>
+                  <w:r>
+                    <w:rPr>
+                      <w:noProof/>
+                      <w:webHidden/>
+                    </w:rPr>
+                    <w:fldChar w:fldCharType="separate"/>
+                  </w:r>
+                  <w:r>
+                    <w:rPr>
+                      <w:noProof/>
+                      <w:webHidden/>
+                    </w:rPr>
+                    <w:t>4</w:t>
+                  </w:r>
+                  <w:r>
+                    <w:rPr>
+                      <w:noProof/>
+                      <w:webHidden/>
+                    </w:rPr>
+                    <w:fldChar w:fldCharType="end"/>
+                  </w:r>
+                </w:hyperlink>
+              </w:p>
+              <w:p>
+                <w:pPr>
+                  <w:pStyle w:val="TOC1"/>
+                  <w:tabs>
+                    <w:tab w:val="right" w:leader="dot" w:pos="9350"/>
+                  </w:tabs>
+                  <w:rPr>
+                    <w:rFonts w:cstheme="minorBidi"/>
+                    <w:noProof/>
+                    <w:lang w:val="en-GB" w:eastAsia="en-GB"/>
+                  </w:rPr>
+                </w:pPr>
+                <w:hyperlink w:anchor="_Toc133013165" w:history="1">
+                  <w:r>
+                    <w:rPr>
+                      <w:rStyle w:val="Hyperlink"/>
+                      <w:b/>
+                      <w:noProof/>
+                    </w:rPr>
+                    <w:t>Stock Package Class Diagram – 22</w:t>
+                  </w:r>
+                  <w:r>
+                    <w:rPr>
+                      <w:rStyle w:val="Hyperlink"/>
+                      <w:b/>
+                      <w:noProof/>
+                      <w:vertAlign w:val="superscript"/>
+                    </w:rPr>
+                    <w:t>nd</w:t>
+                  </w:r>
+                  <w:r>
+                    <w:rPr>
+                      <w:rStyle w:val="Hyperlink"/>
+                      <w:b/>
+                      <w:noProof/>
+                    </w:rPr>
+                    <w:t xml:space="preserve"> March 2023; 02:16</w:t>
+                  </w:r>
+                  <w:r>
+                    <w:rPr>
+                      <w:noProof/>
+                      <w:webHidden/>
+                    </w:rPr>
+                    <w:tab/>
+                  </w:r>
+                  <w:r>
+                    <w:rPr>
+                      <w:noProof/>
+                      <w:webHidden/>
+                    </w:rPr>
+                    <w:fldChar w:fldCharType="begin"/>
+                  </w:r>
+                  <w:r>
+                    <w:rPr>
+                      <w:noProof/>
+                      <w:webHidden/>
+                    </w:rPr>
+                    <w:instrText xml:space="preserve"> PAGEREF _Toc133013165 \h </w:instrText>
+                  </w:r>
+                  <w:r>
+                    <w:rPr>
+                      <w:noProof/>
+                      <w:webHidden/>
+                    </w:rPr>
+                  </w:r>
+                  <w:r>
+                    <w:rPr>
+                      <w:noProof/>
+                      <w:webHidden/>
+                    </w:rPr>
+                    <w:fldChar w:fldCharType="separate"/>
+                  </w:r>
+                  <w:r>
+                    <w:rPr>
+                      <w:noProof/>
+                      <w:webHidden/>
+                    </w:rPr>
+                    <w:t>4</w:t>
+                  </w:r>
+                  <w:r>
+                    <w:rPr>
+                      <w:noProof/>
+                      <w:webHidden/>
+                    </w:rPr>
+                    <w:fldChar w:fldCharType="end"/>
+                  </w:r>
+                </w:hyperlink>
+              </w:p>
+              <w:p>
+                <w:pPr>
+                  <w:pStyle w:val="TOC1"/>
+                  <w:tabs>
+                    <w:tab w:val="right" w:leader="dot" w:pos="9350"/>
+                  </w:tabs>
+                  <w:rPr>
+                    <w:rFonts w:cstheme="minorBidi"/>
+                    <w:noProof/>
+                    <w:lang w:val="en-GB" w:eastAsia="en-GB"/>
+                  </w:rPr>
+                </w:pPr>
+                <w:hyperlink w:anchor="_Toc133013166" w:history="1">
+                  <w:r>
+                    <w:rPr>
+                      <w:rStyle w:val="Hyperlink"/>
+                      <w:b/>
+                      <w:noProof/>
+                    </w:rPr>
+                    <w:t>Customers Package Class Diagram – 22</w:t>
+                  </w:r>
+                  <w:r>
+                    <w:rPr>
+                      <w:rStyle w:val="Hyperlink"/>
+                      <w:b/>
+                      <w:noProof/>
+                      <w:vertAlign w:val="superscript"/>
+                    </w:rPr>
+                    <w:t>nd</w:t>
+                  </w:r>
+                  <w:r>
+                    <w:rPr>
+                      <w:rStyle w:val="Hyperlink"/>
+                      <w:b/>
+                      <w:noProof/>
+                    </w:rPr>
+                    <w:t xml:space="preserve"> March 2023; 02:36</w:t>
+                  </w:r>
+                  <w:r>
+                    <w:rPr>
+                      <w:noProof/>
+                      <w:webHidden/>
+                    </w:rPr>
+                    <w:tab/>
+                  </w:r>
+                  <w:r>
+                    <w:rPr>
+                      <w:noProof/>
+                      <w:webHidden/>
+                    </w:rPr>
+                    <w:fldChar w:fldCharType="begin"/>
+                  </w:r>
+                  <w:r>
+                    <w:rPr>
+                      <w:noProof/>
+                      <w:webHidden/>
+                    </w:rPr>
+                    <w:instrText xml:space="preserve"> PAGEREF _Toc133013166 \h </w:instrText>
+                  </w:r>
+                  <w:r>
+                    <w:rPr>
+                      <w:noProof/>
+                      <w:webHidden/>
+                    </w:rPr>
+                  </w:r>
+                  <w:r>
+                    <w:rPr>
+                      <w:noProof/>
+                      <w:webHidden/>
+                    </w:rPr>
+                    <w:fldChar w:fldCharType="separate"/>
+                  </w:r>
+                  <w:r>
+                    <w:rPr>
+                      <w:noProof/>
+                      <w:webHidden/>
+                    </w:rPr>
+                    <w:t>4</w:t>
+                  </w:r>
+                  <w:r>
+                    <w:rPr>
+                      <w:noProof/>
+                      <w:webHidden/>
+                    </w:rPr>
+                    <w:fldChar w:fldCharType="end"/>
+                  </w:r>
+                </w:hyperlink>
+              </w:p>
+              <w:p>
+                <w:pPr>
+                  <w:pStyle w:val="TOC1"/>
+                  <w:tabs>
+                    <w:tab w:val="right" w:leader="dot" w:pos="9350"/>
+                  </w:tabs>
+                  <w:rPr>
+                    <w:rFonts w:cstheme="minorBidi"/>
+                    <w:noProof/>
+                    <w:lang w:val="en-GB" w:eastAsia="en-GB"/>
+                  </w:rPr>
+                </w:pPr>
+                <w:hyperlink w:anchor="_Toc133013167" w:history="1">
+                  <w:r>
+                    <w:rPr>
+                      <w:rStyle w:val="Hyperlink"/>
+                      <w:b/>
+                      <w:noProof/>
+                    </w:rPr>
+                    <w:t>Staff Package Class Diagram – 22</w:t>
+                  </w:r>
+                  <w:r>
+                    <w:rPr>
+                      <w:rStyle w:val="Hyperlink"/>
+                      <w:b/>
+                      <w:noProof/>
+                      <w:vertAlign w:val="superscript"/>
+                    </w:rPr>
+                    <w:t>nd</w:t>
+                  </w:r>
+                  <w:r>
+                    <w:rPr>
+                      <w:rStyle w:val="Hyperlink"/>
+                      <w:b/>
+                      <w:noProof/>
+                    </w:rPr>
+                    <w:t xml:space="preserve"> March 2023; 02:39</w:t>
+                  </w:r>
+                  <w:r>
+                    <w:rPr>
+                      <w:noProof/>
+                      <w:webHidden/>
+                    </w:rPr>
+                    <w:tab/>
+                  </w:r>
+                  <w:r>
+                    <w:rPr>
+                      <w:noProof/>
+                      <w:webHidden/>
+                    </w:rPr>
+                    <w:fldChar w:fldCharType="begin"/>
+                  </w:r>
+                  <w:r>
+                    <w:rPr>
+                      <w:noProof/>
+                      <w:webHidden/>
+                    </w:rPr>
+                    <w:instrText xml:space="preserve"> PAGEREF _Toc133013167 \h </w:instrText>
+                  </w:r>
+                  <w:r>
+                    <w:rPr>
+                      <w:noProof/>
+                      <w:webHidden/>
+                    </w:rPr>
+                  </w:r>
+                  <w:r>
+                    <w:rPr>
+                      <w:noProof/>
+                      <w:webHidden/>
+                    </w:rPr>
+                    <w:fldChar w:fldCharType="separate"/>
+                  </w:r>
+                  <w:r>
+                    <w:rPr>
+                      <w:noProof/>
+                      <w:webHidden/>
+                    </w:rPr>
+                    <w:t>4</w:t>
+                  </w:r>
+                  <w:r>
+                    <w:rPr>
+                      <w:noProof/>
+                      <w:webHidden/>
+                    </w:rPr>
+                    <w:fldChar w:fldCharType="end"/>
+                  </w:r>
+                </w:hyperlink>
+              </w:p>
+              <w:p>
+                <w:pPr>
+                  <w:pStyle w:val="TOC1"/>
+                  <w:tabs>
+                    <w:tab w:val="right" w:leader="dot" w:pos="9350"/>
+                  </w:tabs>
+                  <w:rPr>
+                    <w:rFonts w:cstheme="minorBidi"/>
+                    <w:noProof/>
+                    <w:lang w:val="en-GB" w:eastAsia="en-GB"/>
+                  </w:rPr>
+                </w:pPr>
+                <w:hyperlink w:anchor="_Toc133013168" w:history="1">
+                  <w:r>
+                    <w:rPr>
+                      <w:rStyle w:val="Hyperlink"/>
+                      <w:b/>
+                      <w:noProof/>
+                    </w:rPr>
+                    <w:t>Sales Package Class Diagram – 23</w:t>
+                  </w:r>
+                  <w:r>
+                    <w:rPr>
+                      <w:rStyle w:val="Hyperlink"/>
+                      <w:b/>
+                      <w:noProof/>
+                      <w:vertAlign w:val="superscript"/>
+                    </w:rPr>
+                    <w:t>rd</w:t>
+                  </w:r>
+                  <w:r>
+                    <w:rPr>
+                      <w:rStyle w:val="Hyperlink"/>
+                      <w:b/>
+                      <w:noProof/>
+                    </w:rPr>
+                    <w:t xml:space="preserve"> March 2023; 12:57</w:t>
+                  </w:r>
+                  <w:r>
+                    <w:rPr>
+                      <w:noProof/>
+                      <w:webHidden/>
+                    </w:rPr>
+                    <w:tab/>
+                  </w:r>
+                  <w:r>
+                    <w:rPr>
+                      <w:noProof/>
+                      <w:webHidden/>
+                    </w:rPr>
+                    <w:fldChar w:fldCharType="begin"/>
+                  </w:r>
+                  <w:r>
+                    <w:rPr>
+                      <w:noProof/>
+                      <w:webHidden/>
+                    </w:rPr>
+                    <w:instrText xml:space="preserve"> PAGEREF _Toc133013168 \h </w:instrText>
+                  </w:r>
+                  <w:r>
+                    <w:rPr>
+                      <w:noProof/>
+                      <w:webHidden/>
+                    </w:rPr>
+                  </w:r>
+                  <w:r>
+                    <w:rPr>
+                      <w:noProof/>
+                      <w:webHidden/>
+                    </w:rPr>
+                    <w:fldChar w:fldCharType="separate"/>
+                  </w:r>
+                  <w:r>
+                    <w:rPr>
+                      <w:noProof/>
+                      <w:webHidden/>
+                    </w:rPr>
+                    <w:t>4</w:t>
+                  </w:r>
+                  <w:r>
+                    <w:rPr>
+                      <w:noProof/>
+                      <w:webHidden/>
+                    </w:rPr>
+                    <w:fldChar w:fldCharType="end"/>
+                  </w:r>
+                </w:hyperlink>
+              </w:p>
+              <w:p>
+                <w:pPr>
+                  <w:pStyle w:val="TOC1"/>
+                  <w:tabs>
+                    <w:tab w:val="right" w:leader="dot" w:pos="9350"/>
+                  </w:tabs>
+                  <w:rPr>
+                    <w:rFonts w:cstheme="minorBidi"/>
+                    <w:noProof/>
+                    <w:lang w:val="en-GB" w:eastAsia="en-GB"/>
+                  </w:rPr>
+                </w:pPr>
+                <w:hyperlink w:anchor="_Toc133013169" w:history="1">
+                  <w:r>
+                    <w:rPr>
+                      <w:rStyle w:val="Hyperlink"/>
+                      <w:b/>
+                      <w:noProof/>
+                    </w:rPr>
+                    <w:t>Sales Package Class Diagram – 23</w:t>
+                  </w:r>
+                  <w:r>
+                    <w:rPr>
+                      <w:rStyle w:val="Hyperlink"/>
+                      <w:b/>
+                      <w:noProof/>
+                      <w:vertAlign w:val="superscript"/>
+                    </w:rPr>
+                    <w:t>rd</w:t>
+                  </w:r>
+                  <w:r>
+                    <w:rPr>
+                      <w:rStyle w:val="Hyperlink"/>
+                      <w:b/>
+                      <w:noProof/>
+                    </w:rPr>
+                    <w:t xml:space="preserve"> March 2023; 14:55</w:t>
+                  </w:r>
+                  <w:r>
+                    <w:rPr>
+                      <w:noProof/>
+                      <w:webHidden/>
+                    </w:rPr>
+                    <w:tab/>
+                  </w:r>
+                  <w:r>
+                    <w:rPr>
+                      <w:noProof/>
+                      <w:webHidden/>
+                    </w:rPr>
+                    <w:fldChar w:fldCharType="begin"/>
+                  </w:r>
+                  <w:r>
+                    <w:rPr>
+                      <w:noProof/>
+                      <w:webHidden/>
+                    </w:rPr>
+                    <w:instrText xml:space="preserve"> PAGEREF _Toc133013169 \h </w:instrText>
+                  </w:r>
+                  <w:r>
+                    <w:rPr>
+                      <w:noProof/>
+                      <w:webHidden/>
+                    </w:rPr>
+                  </w:r>
+                  <w:r>
+                    <w:rPr>
+                      <w:noProof/>
+                      <w:webHidden/>
+                    </w:rPr>
+                    <w:fldChar w:fldCharType="separate"/>
+                  </w:r>
+                  <w:r>
+                    <w:rPr>
+                      <w:noProof/>
+                      <w:webHidden/>
+                    </w:rPr>
+                    <w:t>4</w:t>
+                  </w:r>
+                  <w:r>
+                    <w:rPr>
+                      <w:noProof/>
+                      <w:webHidden/>
+                    </w:rPr>
+                    <w:fldChar w:fldCharType="end"/>
+                  </w:r>
+                </w:hyperlink>
+              </w:p>
+              <w:p>
+                <w:pPr>
+                  <w:pStyle w:val="TOC1"/>
+                  <w:tabs>
+                    <w:tab w:val="right" w:leader="dot" w:pos="9350"/>
+                  </w:tabs>
+                  <w:rPr>
+                    <w:rFonts w:cstheme="minorBidi"/>
+                    <w:noProof/>
+                    <w:lang w:val="en-GB" w:eastAsia="en-GB"/>
+                  </w:rPr>
+                </w:pPr>
+                <w:hyperlink w:anchor="_Toc133013170" w:history="1">
+                  <w:r>
+                    <w:rPr>
+                      <w:rStyle w:val="Hyperlink"/>
+                      <w:b/>
+                      <w:noProof/>
+                    </w:rPr>
+                    <w:t>Customers Package Class Diagram – 23</w:t>
+                  </w:r>
+                  <w:r>
+                    <w:rPr>
+                      <w:rStyle w:val="Hyperlink"/>
+                      <w:b/>
+                      <w:noProof/>
+                      <w:vertAlign w:val="superscript"/>
+                    </w:rPr>
+                    <w:t>rd</w:t>
+                  </w:r>
+                  <w:r>
+                    <w:rPr>
+                      <w:rStyle w:val="Hyperlink"/>
+                      <w:b/>
+                      <w:noProof/>
+                    </w:rPr>
+                    <w:t xml:space="preserve"> March 2023; 15:05</w:t>
+                  </w:r>
+                  <w:r>
+                    <w:rPr>
+                      <w:noProof/>
+                      <w:webHidden/>
+                    </w:rPr>
+                    <w:tab/>
+                  </w:r>
+                  <w:r>
+                    <w:rPr>
+                      <w:noProof/>
+                      <w:webHidden/>
+                    </w:rPr>
+                    <w:fldChar w:fldCharType="begin"/>
+                  </w:r>
+                  <w:r>
+                    <w:rPr>
+                      <w:noProof/>
+                      <w:webHidden/>
+                    </w:rPr>
+                    <w:instrText xml:space="preserve"> PAGEREF _Toc133013170 \h </w:instrText>
+                  </w:r>
+                  <w:r>
+                    <w:rPr>
+                      <w:noProof/>
+                      <w:webHidden/>
+                    </w:rPr>
+                  </w:r>
+                  <w:r>
+                    <w:rPr>
+                      <w:noProof/>
+                      <w:webHidden/>
+                    </w:rPr>
+                    <w:fldChar w:fldCharType="separate"/>
+                  </w:r>
+                  <w:r>
+                    <w:rPr>
+                      <w:noProof/>
+                      <w:webHidden/>
+                    </w:rPr>
+                    <w:t>4</w:t>
                   </w:r>
                   <w:r>
                     <w:rPr>
@@ -1361,7 +2241,7 @@
           <w:b/>
         </w:rPr>
       </w:pPr>
-      <w:bookmarkStart w:id="1" w:name="_Toc128919419"/>
+      <w:bookmarkStart w:id="1" w:name="_Toc133013150"/>
       <w:r>
         <w:rPr>
           <w:b/>
@@ -1387,6 +2267,8 @@
       <w:r>
         <w:t>Stored as: 25-02-2023-decode.docx</w:t>
       </w:r>
+      <w:bookmarkStart w:id="2" w:name="_GoBack"/>
+      <w:bookmarkEnd w:id="2"/>
     </w:p>
     <w:p>
       <w:pPr>
@@ -1395,65 +2277,504 @@
           <w:b/>
         </w:rPr>
       </w:pPr>
-      <w:bookmarkStart w:id="2" w:name="_Toc128919420"/>
+      <w:bookmarkStart w:id="3" w:name="_Toc133013151"/>
+      <w:r>
+        <w:rPr>
+          <w:b/>
+        </w:rPr>
+        <w:t xml:space="preserve">Initial </w:t>
+      </w:r>
+      <w:r>
+        <w:rPr>
+          <w:b/>
+        </w:rPr>
+        <w:t>Design Class</w:t>
+      </w:r>
+      <w:r>
+        <w:rPr>
+          <w:b/>
+        </w:rPr>
+        <w:t xml:space="preserve"> Diagram – </w:t>
+      </w:r>
+      <w:r>
+        <w:rPr>
+          <w:b/>
+        </w:rPr>
+        <w:t>26</w:t>
+      </w:r>
+      <w:r>
+        <w:rPr>
+          <w:b/>
+          <w:vertAlign w:val="superscript"/>
+        </w:rPr>
+        <w:t>th</w:t>
+      </w:r>
+      <w:r>
+        <w:rPr>
+          <w:b/>
+        </w:rPr>
+        <w:t xml:space="preserve"> February 2023; </w:t>
+      </w:r>
+      <w:r>
+        <w:rPr>
+          <w:b/>
+        </w:rPr>
+        <w:t>15:54</w:t>
+      </w:r>
+      <w:bookmarkEnd w:id="3"/>
+    </w:p>
+    <w:p>
+      <w:pPr>
+        <w:pStyle w:val="NoSpacing"/>
+      </w:pPr>
+      <w:r>
+        <w:t xml:space="preserve">Stored as: </w:t>
+      </w:r>
+      <w:r>
+        <w:t>26</w:t>
+      </w:r>
+      <w:r>
+        <w:t>-02-2023-diagram.docx</w:t>
+      </w:r>
+    </w:p>
+    <w:p>
+      <w:pPr>
+        <w:pStyle w:val="NoSpacing"/>
+      </w:pPr>
+      <w:r>
+        <w:t xml:space="preserve">Auxiliary stored as: </w:t>
+      </w:r>
+      <w:r>
+        <w:t>26</w:t>
+      </w:r>
+      <w:r>
+        <w:t>-02-2023-diagram.vpp</w:t>
+      </w:r>
+    </w:p>
+    <w:p>
+      <w:pPr>
+        <w:pStyle w:val="Heading1"/>
+        <w:rPr>
+          <w:b/>
+        </w:rPr>
+      </w:pPr>
+      <w:bookmarkStart w:id="4" w:name="_Toc133013152"/>
+      <w:r>
+        <w:rPr>
+          <w:b/>
+        </w:rPr>
+        <w:t>Progressing Design Class Diagram – 1</w:t>
+      </w:r>
+      <w:r>
+        <w:rPr>
+          <w:b/>
+          <w:vertAlign w:val="superscript"/>
+        </w:rPr>
+        <w:t>st</w:t>
+      </w:r>
+      <w:r>
+        <w:rPr>
+          <w:b/>
+        </w:rPr>
+        <w:t xml:space="preserve"> March 2023; Itr1</w:t>
+      </w:r>
+      <w:bookmarkEnd w:id="4"/>
+    </w:p>
+    <w:p>
+      <w:pPr>
+        <w:pStyle w:val="NoSpacing"/>
+      </w:pPr>
+      <w:r>
+        <w:t>Stored as: 01-03-2023-diagram-itr1.docx</w:t>
+      </w:r>
+    </w:p>
+    <w:p>
+      <w:pPr>
+        <w:pStyle w:val="NoSpacing"/>
+      </w:pPr>
+      <w:r>
+        <w:t>Auxiliary stored as: 01-03-2023-diagram-itr1.</w:t>
+      </w:r>
+      <w:r>
+        <w:t>vpp</w:t>
+      </w:r>
+    </w:p>
+    <w:p>
+      <w:pPr>
+        <w:pStyle w:val="Heading1"/>
+        <w:rPr>
+          <w:b/>
+        </w:rPr>
+      </w:pPr>
+      <w:bookmarkStart w:id="5" w:name="_Toc133013153"/>
       <w:r>
         <w:rPr>
           <w:b/>
         </w:rPr>
         <w:lastRenderedPageBreak/>
-        <w:t xml:space="preserve">Initial </w:t>
-      </w:r>
-      <w:r>
-        <w:rPr>
-          <w:b/>
-        </w:rPr>
-        <w:t>Design Class</w:t>
-      </w:r>
-      <w:r>
-        <w:rPr>
-          <w:b/>
-        </w:rPr>
-        <w:t xml:space="preserve"> Diagram – </w:t>
-      </w:r>
-      <w:r>
-        <w:rPr>
-          <w:b/>
-        </w:rPr>
-        <w:t>26</w:t>
+        <w:t>Progressing Design Class Diagram – 1</w:t>
       </w:r>
       <w:r>
         <w:rPr>
           <w:b/>
           <w:vertAlign w:val="superscript"/>
         </w:rPr>
+        <w:t>st</w:t>
+      </w:r>
+      <w:r>
+        <w:rPr>
+          <w:b/>
+        </w:rPr>
+        <w:t xml:space="preserve"> March 2023; Itr</w:t>
+      </w:r>
+      <w:r>
+        <w:rPr>
+          <w:b/>
+        </w:rPr>
+        <w:t>2</w:t>
+      </w:r>
+      <w:bookmarkEnd w:id="5"/>
+    </w:p>
+    <w:p>
+      <w:pPr>
+        <w:pStyle w:val="NoSpacing"/>
+      </w:pPr>
+      <w:r>
+        <w:t>Stored as: 01-03-2023-diagram-itr</w:t>
+      </w:r>
+      <w:r>
+        <w:t>2</w:t>
+      </w:r>
+      <w:r>
+        <w:t>.docx</w:t>
+      </w:r>
+    </w:p>
+    <w:p>
+      <w:pPr>
+        <w:pStyle w:val="NoSpacing"/>
+      </w:pPr>
+      <w:r>
+        <w:t>Auxiliary stored as: 01-03-2023-diagram-itr</w:t>
+      </w:r>
+      <w:r>
+        <w:t>2</w:t>
+      </w:r>
+      <w:r>
+        <w:t>.</w:t>
+      </w:r>
+      <w:r>
+        <w:t>vpp</w:t>
+      </w:r>
+    </w:p>
+    <w:p>
+      <w:pPr>
+        <w:pStyle w:val="Heading1"/>
+        <w:rPr>
+          <w:b/>
+        </w:rPr>
+      </w:pPr>
+      <w:bookmarkStart w:id="6" w:name="_Toc133013154"/>
+      <w:r>
+        <w:rPr>
+          <w:b/>
+        </w:rPr>
+        <w:t>Progressing Design Class Diagram – 1</w:t>
+      </w:r>
+      <w:r>
+        <w:rPr>
+          <w:b/>
+          <w:vertAlign w:val="superscript"/>
+        </w:rPr>
+        <w:t>st</w:t>
+      </w:r>
+      <w:r>
+        <w:rPr>
+          <w:b/>
+        </w:rPr>
+        <w:t xml:space="preserve"> March 2023; Itr3</w:t>
+      </w:r>
+      <w:bookmarkEnd w:id="6"/>
+    </w:p>
+    <w:p>
+      <w:pPr>
+        <w:pStyle w:val="NoSpacing"/>
+      </w:pPr>
+      <w:r>
+        <w:t>Stored as: 01-03-2023-diagram-itr3.docx</w:t>
+      </w:r>
+    </w:p>
+    <w:p>
+      <w:pPr>
+        <w:pStyle w:val="NoSpacing"/>
+      </w:pPr>
+      <w:r>
+        <w:t>Auxiliary stored as: 01-03-2023-diagram-itr3.</w:t>
+      </w:r>
+      <w:r>
+        <w:t>vpp</w:t>
+      </w:r>
+    </w:p>
+    <w:p>
+      <w:pPr>
+        <w:pStyle w:val="Heading1"/>
+        <w:rPr>
+          <w:b/>
+        </w:rPr>
+      </w:pPr>
+      <w:bookmarkStart w:id="7" w:name="_Toc133013155"/>
+      <w:r>
+        <w:rPr>
+          <w:b/>
+        </w:rPr>
+        <w:t>Progressing Design Class Diagram – 1</w:t>
+      </w:r>
+      <w:r>
+        <w:rPr>
+          <w:b/>
+          <w:vertAlign w:val="superscript"/>
+        </w:rPr>
+        <w:t>st</w:t>
+      </w:r>
+      <w:r>
+        <w:rPr>
+          <w:b/>
+        </w:rPr>
+        <w:t xml:space="preserve"> March 2023; Itr4</w:t>
+      </w:r>
+      <w:bookmarkEnd w:id="7"/>
+    </w:p>
+    <w:p>
+      <w:pPr>
+        <w:pStyle w:val="NoSpacing"/>
+      </w:pPr>
+      <w:r>
+        <w:t>Stored as: 01-03-2023-diagram-itr4.docx</w:t>
+      </w:r>
+    </w:p>
+    <w:p>
+      <w:pPr>
+        <w:pStyle w:val="NoSpacing"/>
+      </w:pPr>
+      <w:r>
+        <w:t>Auxiliary stored as: 01-03-2023-diagram-itr4.</w:t>
+      </w:r>
+      <w:r>
+        <w:t>vpp</w:t>
+      </w:r>
+    </w:p>
+    <w:p>
+      <w:pPr>
+        <w:pStyle w:val="Heading1"/>
+        <w:rPr>
+          <w:b/>
+        </w:rPr>
+      </w:pPr>
+      <w:bookmarkStart w:id="8" w:name="_Toc133013156"/>
+      <w:r>
+        <w:rPr>
+          <w:b/>
+        </w:rPr>
+        <w:t>Progressing Design Class Diagram – 1</w:t>
+      </w:r>
+      <w:r>
+        <w:rPr>
+          <w:b/>
+          <w:vertAlign w:val="superscript"/>
+        </w:rPr>
+        <w:t>st</w:t>
+      </w:r>
+      <w:r>
+        <w:rPr>
+          <w:b/>
+        </w:rPr>
+        <w:t xml:space="preserve"> March 2023; Itr5</w:t>
+      </w:r>
+      <w:bookmarkEnd w:id="8"/>
+    </w:p>
+    <w:p>
+      <w:pPr>
+        <w:pStyle w:val="NoSpacing"/>
+      </w:pPr>
+      <w:r>
+        <w:t>Stored as: 01-03-2023-diagram-itr5.docx</w:t>
+      </w:r>
+    </w:p>
+    <w:p>
+      <w:pPr>
+        <w:pStyle w:val="NoSpacing"/>
+      </w:pPr>
+      <w:r>
+        <w:t>Auxiliary stored as: 01-03-2023-diagram-itr5.</w:t>
+      </w:r>
+      <w:r>
+        <w:t>vpp</w:t>
+      </w:r>
+    </w:p>
+    <w:p>
+      <w:pPr>
+        <w:pStyle w:val="Heading1"/>
+        <w:rPr>
+          <w:b/>
+        </w:rPr>
+      </w:pPr>
+      <w:bookmarkStart w:id="9" w:name="_Toc133013157"/>
+      <w:r>
+        <w:rPr>
+          <w:b/>
+        </w:rPr>
+        <w:t>Progressing Design Class Diagram – 1</w:t>
+      </w:r>
+      <w:r>
+        <w:rPr>
+          <w:b/>
+          <w:vertAlign w:val="superscript"/>
+        </w:rPr>
+        <w:t>st</w:t>
+      </w:r>
+      <w:r>
+        <w:rPr>
+          <w:b/>
+        </w:rPr>
+        <w:t xml:space="preserve"> March 2023; Itr6</w:t>
+      </w:r>
+      <w:bookmarkEnd w:id="9"/>
+    </w:p>
+    <w:p>
+      <w:pPr>
+        <w:pStyle w:val="NoSpacing"/>
+      </w:pPr>
+      <w:r>
+        <w:t>Stored as: 01-03-2023-diagram-itr6.docx</w:t>
+      </w:r>
+    </w:p>
+    <w:p>
+      <w:pPr>
+        <w:pStyle w:val="NoSpacing"/>
+      </w:pPr>
+      <w:r>
+        <w:t>Auxiliary stored as: 01-03-2023-diagram-itr6.</w:t>
+      </w:r>
+      <w:r>
+        <w:t>vpp</w:t>
+      </w:r>
+    </w:p>
+    <w:p>
+      <w:pPr>
+        <w:pStyle w:val="Heading1"/>
+        <w:rPr>
+          <w:b/>
+        </w:rPr>
+      </w:pPr>
+      <w:bookmarkStart w:id="10" w:name="_Toc133013158"/>
+      <w:r>
+        <w:rPr>
+          <w:b/>
+        </w:rPr>
+        <w:t>Progressing Design Class Diagram – 1</w:t>
+      </w:r>
+      <w:r>
+        <w:rPr>
+          <w:b/>
+          <w:vertAlign w:val="superscript"/>
+        </w:rPr>
+        <w:t>st</w:t>
+      </w:r>
+      <w:r>
+        <w:rPr>
+          <w:b/>
+        </w:rPr>
+        <w:t xml:space="preserve"> March 2023; Itr7</w:t>
+      </w:r>
+      <w:bookmarkEnd w:id="10"/>
+    </w:p>
+    <w:p>
+      <w:pPr>
+        <w:pStyle w:val="NoSpacing"/>
+      </w:pPr>
+      <w:r>
+        <w:t>Stored as: 01-03-2023-diagram-itr7.docx</w:t>
+      </w:r>
+    </w:p>
+    <w:p>
+      <w:pPr>
+        <w:pStyle w:val="NoSpacing"/>
+      </w:pPr>
+      <w:r>
+        <w:t>Auxiliary stored as: 01-03-2023-diagram-itr7.</w:t>
+      </w:r>
+      <w:r>
+        <w:t>vpp</w:t>
+      </w:r>
+    </w:p>
+    <w:p>
+      <w:pPr>
+        <w:pStyle w:val="Heading1"/>
+        <w:rPr>
+          <w:b/>
+        </w:rPr>
+      </w:pPr>
+      <w:bookmarkStart w:id="11" w:name="_Toc133013159"/>
+      <w:r>
+        <w:rPr>
+          <w:b/>
+        </w:rPr>
+        <w:t>Current Design Class Decoding Document – 3</w:t>
+      </w:r>
+      <w:r>
+        <w:rPr>
+          <w:b/>
+          <w:vertAlign w:val="superscript"/>
+        </w:rPr>
+        <w:t>rd</w:t>
+      </w:r>
+      <w:r>
+        <w:rPr>
+          <w:b/>
+        </w:rPr>
+        <w:t xml:space="preserve"> March 2023</w:t>
+      </w:r>
+      <w:bookmarkEnd w:id="11"/>
+    </w:p>
+    <w:p>
+      <w:r>
+        <w:t>Stored as: 03-03-2023-decode.docx</w:t>
+      </w:r>
+    </w:p>
+    <w:p>
+      <w:pPr>
+        <w:pStyle w:val="Heading1"/>
+        <w:rPr>
+          <w:b/>
+        </w:rPr>
+      </w:pPr>
+      <w:bookmarkStart w:id="12" w:name="_Toc133013160"/>
+      <w:r>
+        <w:rPr>
+          <w:b/>
+        </w:rPr>
+        <w:t>Finished Design Class Diagram – 5</w:t>
+      </w:r>
+      <w:r>
+        <w:rPr>
+          <w:b/>
+          <w:vertAlign w:val="superscript"/>
+        </w:rPr>
         <w:t>th</w:t>
       </w:r>
       <w:r>
         <w:rPr>
           <w:b/>
         </w:rPr>
-        <w:t xml:space="preserve"> February 2023; </w:t>
-      </w:r>
-      <w:r>
-        <w:rPr>
-          <w:b/>
-        </w:rPr>
-        <w:t>15:54</w:t>
-      </w:r>
-      <w:bookmarkEnd w:id="2"/>
+        <w:t xml:space="preserve"> March 2023</w:t>
+      </w:r>
+      <w:bookmarkEnd w:id="12"/>
     </w:p>
     <w:p>
       <w:pPr>
         <w:pStyle w:val="NoSpacing"/>
       </w:pPr>
       <w:r>
-        <w:t xml:space="preserve">Stored as: </w:t>
-      </w:r>
-      <w:r>
-        <w:t>26</w:t>
-      </w:r>
-      <w:r>
-        <w:t>-02-2023-diagram.docx</w:t>
+        <w:t>Stored as: 05-03-2023-diagram.docx</w:t>
       </w:r>
     </w:p>
     <w:p>
@@ -1461,13 +2782,7 @@
         <w:pStyle w:val="NoSpacing"/>
       </w:pPr>
       <w:r>
-        <w:t xml:space="preserve">Auxiliary stored as: </w:t>
-      </w:r>
-      <w:r>
-        <w:t>26</w:t>
-      </w:r>
-      <w:r>
-        <w:t>-02-2023-diagram.vpp</w:t>
+        <w:t>Auxiliary stored as: 05-03-2023-diagram.vpp</w:t>
       </w:r>
     </w:p>
     <w:p>
@@ -1477,34 +2792,121 @@
           <w:b/>
         </w:rPr>
       </w:pPr>
-      <w:bookmarkStart w:id="3" w:name="_Toc128919421"/>
-      <w:r>
-        <w:rPr>
-          <w:b/>
-        </w:rPr>
-        <w:t>Progressing Design Class Diagram – 1</w:t>
+      <w:bookmarkStart w:id="13" w:name="_Toc133013161"/>
+      <w:r>
+        <w:rPr>
+          <w:b/>
+        </w:rPr>
+        <w:t>Stock Package Class Diagram – 20</w:t>
       </w:r>
       <w:r>
         <w:rPr>
           <w:b/>
           <w:vertAlign w:val="superscript"/>
         </w:rPr>
+        <w:t>th</w:t>
+      </w:r>
+      <w:r>
+        <w:rPr>
+          <w:b/>
+        </w:rPr>
+        <w:t xml:space="preserve"> March 2023; 23:20</w:t>
+      </w:r>
+      <w:bookmarkEnd w:id="13"/>
+    </w:p>
+    <w:p>
+      <w:pPr>
+        <w:pStyle w:val="NoSpacing"/>
+      </w:pPr>
+      <w:r>
+        <w:t>Stored as: 20-03-2023-diagram-Stock.docx</w:t>
+      </w:r>
+    </w:p>
+    <w:p>
+      <w:pPr>
+        <w:pStyle w:val="NoSpacing"/>
+      </w:pPr>
+      <w:r>
+        <w:t>Auxiliary stored as: 20-03-2023-diagram-Stock.vpp</w:t>
+      </w:r>
+    </w:p>
+    <w:p>
+      <w:pPr>
+        <w:pStyle w:val="Heading1"/>
+        <w:rPr>
+          <w:b/>
+        </w:rPr>
+      </w:pPr>
+      <w:bookmarkStart w:id="14" w:name="_Toc133013162"/>
+      <w:r>
+        <w:rPr>
+          <w:b/>
+        </w:rPr>
+        <w:t>St</w:t>
+      </w:r>
+      <w:r>
+        <w:rPr>
+          <w:b/>
+        </w:rPr>
+        <w:t>aff</w:t>
+      </w:r>
+      <w:r>
+        <w:rPr>
+          <w:b/>
+        </w:rPr>
+        <w:t xml:space="preserve"> Package Class Diagram – 2</w:t>
+      </w:r>
+      <w:r>
+        <w:rPr>
+          <w:b/>
+        </w:rPr>
+        <w:t>1</w:t>
+      </w:r>
+      <w:r>
+        <w:rPr>
+          <w:b/>
+          <w:vertAlign w:val="superscript"/>
+        </w:rPr>
         <w:t>st</w:t>
       </w:r>
       <w:r>
         <w:rPr>
           <w:b/>
         </w:rPr>
-        <w:t xml:space="preserve"> March 2023; Itr1</w:t>
-      </w:r>
-      <w:bookmarkEnd w:id="3"/>
+        <w:t xml:space="preserve"> </w:t>
+      </w:r>
+      <w:r>
+        <w:rPr>
+          <w:b/>
+        </w:rPr>
+        <w:t>March 2023;</w:t>
+      </w:r>
+      <w:r>
+        <w:rPr>
+          <w:b/>
+        </w:rPr>
+        <w:t xml:space="preserve"> 12:49</w:t>
+      </w:r>
+      <w:bookmarkEnd w:id="14"/>
     </w:p>
     <w:p>
       <w:pPr>
         <w:pStyle w:val="NoSpacing"/>
       </w:pPr>
       <w:r>
-        <w:t>Stored as: 01-03-2023-diagram-itr1.docx</w:t>
+        <w:t>Stored as: 2</w:t>
+      </w:r>
+      <w:r>
+        <w:t>1</w:t>
+      </w:r>
+      <w:r>
+        <w:t>-03-2023-diagram-St</w:t>
+      </w:r>
+      <w:r>
+        <w:t>aff</w:t>
+      </w:r>
+      <w:r>
+        <w:t>.docx</w:t>
       </w:r>
     </w:p>
     <w:p>
@@ -1512,10 +2914,19 @@
         <w:pStyle w:val="NoSpacing"/>
       </w:pPr>
       <w:r>
-        <w:t>Auxiliary stored as: 01-03-2023-diagram-itr1.</w:t>
-      </w:r>
-      <w:r>
-        <w:t>vpp</w:t>
+        <w:t>Auxiliary stored as: 2</w:t>
+      </w:r>
+      <w:r>
+        <w:t>1</w:t>
+      </w:r>
+      <w:r>
+        <w:t>-03-2023-diagram-St</w:t>
+      </w:r>
+      <w:r>
+        <w:t>aff</w:t>
+      </w:r>
+      <w:r>
+        <w:t>.vpp</w:t>
       </w:r>
     </w:p>
     <w:p>
@@ -1525,12 +2936,18 @@
           <w:b/>
         </w:rPr>
       </w:pPr>
-      <w:bookmarkStart w:id="4" w:name="_Toc128919422"/>
-      <w:r>
-        <w:rPr>
-          <w:b/>
-        </w:rPr>
-        <w:t>Progressing Design Class Diagram – 1</w:t>
+      <w:bookmarkStart w:id="15" w:name="_Toc133013163"/>
+      <w:r>
+        <w:rPr>
+          <w:b/>
+        </w:rPr>
+        <w:t>Rates</w:t>
+      </w:r>
+      <w:r>
+        <w:rPr>
+          <w:b/>
+        </w:rPr>
+        <w:t xml:space="preserve"> Package Class Diagram – 21</w:t>
       </w:r>
       <w:r>
         <w:rPr>
@@ -1543,7 +2960,139 @@
         <w:rPr>
           <w:b/>
         </w:rPr>
-        <w:t xml:space="preserve"> March 2023; Itr</w:t>
+        <w:t xml:space="preserve"> March 2023; 1</w:t>
+      </w:r>
+      <w:r>
+        <w:rPr>
+          <w:b/>
+        </w:rPr>
+        <w:t>3:42</w:t>
+      </w:r>
+      <w:bookmarkEnd w:id="15"/>
+    </w:p>
+    <w:p>
+      <w:pPr>
+        <w:pStyle w:val="NoSpacing"/>
+      </w:pPr>
+      <w:r>
+        <w:t>Stored as: 21-03-2023-diagram-</w:t>
+      </w:r>
+      <w:r>
+        <w:t>Rates</w:t>
+      </w:r>
+      <w:r>
+        <w:t>.docx</w:t>
+      </w:r>
+    </w:p>
+    <w:p>
+      <w:pPr>
+        <w:pStyle w:val="NoSpacing"/>
+      </w:pPr>
+      <w:r>
+        <w:t>Auxiliary stored as: 21-03-2023-diagram-</w:t>
+      </w:r>
+      <w:r>
+        <w:t>Rates</w:t>
+      </w:r>
+      <w:r>
+        <w:t>.vpp</w:t>
+      </w:r>
+    </w:p>
+    <w:p>
+      <w:pPr>
+        <w:pStyle w:val="Heading1"/>
+        <w:rPr>
+          <w:b/>
+        </w:rPr>
+      </w:pPr>
+      <w:bookmarkStart w:id="16" w:name="_Toc133013164"/>
+      <w:r>
+        <w:rPr>
+          <w:b/>
+        </w:rPr>
+        <w:lastRenderedPageBreak/>
+        <w:t>Customers</w:t>
+      </w:r>
+      <w:r>
+        <w:rPr>
+          <w:b/>
+        </w:rPr>
+        <w:t xml:space="preserve"> Package Class Diagram – 21</w:t>
+      </w:r>
+      <w:r>
+        <w:rPr>
+          <w:b/>
+          <w:vertAlign w:val="superscript"/>
+        </w:rPr>
+        <w:t>st</w:t>
+      </w:r>
+      <w:r>
+        <w:rPr>
+          <w:b/>
+        </w:rPr>
+        <w:t xml:space="preserve"> March 2023; </w:t>
+      </w:r>
+      <w:r>
+        <w:rPr>
+          <w:b/>
+        </w:rPr>
+        <w:t>16:12</w:t>
+      </w:r>
+      <w:bookmarkEnd w:id="16"/>
+    </w:p>
+    <w:p>
+      <w:pPr>
+        <w:pStyle w:val="NoSpacing"/>
+      </w:pPr>
+      <w:r>
+        <w:t>Stored as: 21-03-2023-diagram-</w:t>
+      </w:r>
+      <w:r>
+        <w:t>Customers</w:t>
+      </w:r>
+      <w:r>
+        <w:t>.docx</w:t>
+      </w:r>
+    </w:p>
+    <w:p>
+      <w:pPr>
+        <w:pStyle w:val="NoSpacing"/>
+      </w:pPr>
+      <w:r>
+        <w:t>Auxiliary stored as: 21-03-2023-diagram-</w:t>
+      </w:r>
+      <w:r>
+        <w:t>Customers</w:t>
+      </w:r>
+      <w:r>
+        <w:t>.vpp</w:t>
+      </w:r>
+    </w:p>
+    <w:p>
+      <w:pPr>
+        <w:pStyle w:val="Heading1"/>
+        <w:rPr>
+          <w:b/>
+        </w:rPr>
+      </w:pPr>
+      <w:bookmarkStart w:id="17" w:name="_Toc133013165"/>
+      <w:r>
+        <w:rPr>
+          <w:b/>
+        </w:rPr>
+        <w:t>S</w:t>
+      </w:r>
+      <w:r>
+        <w:rPr>
+          <w:b/>
+        </w:rPr>
+        <w:t>tock</w:t>
+      </w:r>
+      <w:r>
+        <w:rPr>
+          <w:b/>
+        </w:rPr>
+        <w:t xml:space="preserve"> Package Class Diagram – 2</w:t>
       </w:r>
       <w:r>
         <w:rPr>
@@ -1551,19 +3100,44 @@
         </w:rPr>
         <w:t>2</w:t>
       </w:r>
-      <w:bookmarkEnd w:id="4"/>
+      <w:r>
+        <w:rPr>
+          <w:b/>
+          <w:vertAlign w:val="superscript"/>
+        </w:rPr>
+        <w:t>nd</w:t>
+      </w:r>
+      <w:r>
+        <w:rPr>
+          <w:b/>
+        </w:rPr>
+        <w:t xml:space="preserve"> March 2023; </w:t>
+      </w:r>
+      <w:r>
+        <w:rPr>
+          <w:b/>
+        </w:rPr>
+        <w:t>02:16</w:t>
+      </w:r>
+      <w:bookmarkEnd w:id="17"/>
     </w:p>
     <w:p>
       <w:pPr>
         <w:pStyle w:val="NoSpacing"/>
       </w:pPr>
       <w:r>
-        <w:t>Stored as: 01-03-2023-diagram-itr</w:t>
+        <w:t>Stored as: 2</w:t>
       </w:r>
       <w:r>
         <w:t>2</w:t>
       </w:r>
       <w:r>
+        <w:t>-03-2023-diagram-St</w:t>
+      </w:r>
+      <w:r>
+        <w:t>ock</w:t>
+      </w:r>
+      <w:r>
         <w:t>.docx</w:t>
       </w:r>
     </w:p>
@@ -1572,16 +3146,19 @@
         <w:pStyle w:val="NoSpacing"/>
       </w:pPr>
       <w:r>
-        <w:t>Auxiliary stored as: 01-03-2023-diagram-itr</w:t>
+        <w:t>Auxiliary stored as: 2</w:t>
       </w:r>
       <w:r>
         <w:t>2</w:t>
       </w:r>
       <w:r>
-        <w:t>.</w:t>
-      </w:r>
-      <w:r>
-        <w:t>vpp</w:t>
+        <w:t>-03-2023-diagram-St</w:t>
+      </w:r>
+      <w:r>
+        <w:t>ock</w:t>
+      </w:r>
+      <w:r>
+        <w:t>.vpp</w:t>
       </w:r>
     </w:p>
     <w:p>
@@ -1591,34 +3168,52 @@
           <w:b/>
         </w:rPr>
       </w:pPr>
-      <w:bookmarkStart w:id="5" w:name="_Toc128919423"/>
-      <w:r>
-        <w:rPr>
-          <w:b/>
-        </w:rPr>
-        <w:t>Progressing Design Class Diagram – 1</w:t>
+      <w:bookmarkStart w:id="18" w:name="_Toc133013166"/>
+      <w:r>
+        <w:rPr>
+          <w:b/>
+        </w:rPr>
+        <w:t>Customers</w:t>
+      </w:r>
+      <w:r>
+        <w:rPr>
+          <w:b/>
+        </w:rPr>
+        <w:t xml:space="preserve"> Package Class Diagram – 22</w:t>
       </w:r>
       <w:r>
         <w:rPr>
           <w:b/>
           <w:vertAlign w:val="superscript"/>
         </w:rPr>
-        <w:t>st</w:t>
-      </w:r>
-      <w:r>
-        <w:rPr>
-          <w:b/>
-        </w:rPr>
-        <w:t xml:space="preserve"> March 2023; Itr3</w:t>
-      </w:r>
-      <w:bookmarkEnd w:id="5"/>
+        <w:t>nd</w:t>
+      </w:r>
+      <w:r>
+        <w:rPr>
+          <w:b/>
+        </w:rPr>
+        <w:t xml:space="preserve"> March 2023; 02:</w:t>
+      </w:r>
+      <w:r>
+        <w:rPr>
+          <w:b/>
+        </w:rPr>
+        <w:t>36</w:t>
+      </w:r>
+      <w:bookmarkEnd w:id="18"/>
     </w:p>
     <w:p>
       <w:pPr>
         <w:pStyle w:val="NoSpacing"/>
       </w:pPr>
       <w:r>
-        <w:t>Stored as: 01-03-2023-diagram-itr3.docx</w:t>
+        <w:t>Stored as: 22-03-2023-diagram-</w:t>
+      </w:r>
+      <w:r>
+        <w:t>Customers</w:t>
+      </w:r>
+      <w:r>
+        <w:t>.docx</w:t>
       </w:r>
     </w:p>
     <w:p>
@@ -1626,10 +3221,13 @@
         <w:pStyle w:val="NoSpacing"/>
       </w:pPr>
       <w:r>
-        <w:t>Auxiliary stored as: 01-03-2023-diagram-itr3.</w:t>
-      </w:r>
-      <w:r>
-        <w:t>vpp</w:t>
+        <w:t>Auxiliary stored as: 22-03-2023-diagram-</w:t>
+      </w:r>
+      <w:r>
+        <w:t>Customers</w:t>
+      </w:r>
+      <w:r>
+        <w:t>.vpp</w:t>
       </w:r>
     </w:p>
     <w:p>
@@ -1639,34 +3237,58 @@
           <w:b/>
         </w:rPr>
       </w:pPr>
-      <w:bookmarkStart w:id="6" w:name="_Toc128919424"/>
-      <w:r>
-        <w:rPr>
-          <w:b/>
-        </w:rPr>
-        <w:t>Progressing Design Class Diagram – 1</w:t>
+      <w:bookmarkStart w:id="19" w:name="_Toc133013167"/>
+      <w:r>
+        <w:rPr>
+          <w:b/>
+        </w:rPr>
+        <w:t>St</w:t>
+      </w:r>
+      <w:r>
+        <w:rPr>
+          <w:b/>
+        </w:rPr>
+        <w:t>aff</w:t>
+      </w:r>
+      <w:r>
+        <w:rPr>
+          <w:b/>
+        </w:rPr>
+        <w:t xml:space="preserve"> Package Class Diagram – 22</w:t>
       </w:r>
       <w:r>
         <w:rPr>
           <w:b/>
           <w:vertAlign w:val="superscript"/>
         </w:rPr>
-        <w:t>st</w:t>
-      </w:r>
-      <w:r>
-        <w:rPr>
-          <w:b/>
-        </w:rPr>
-        <w:t xml:space="preserve"> March 2023; Itr4</w:t>
-      </w:r>
-      <w:bookmarkEnd w:id="6"/>
+        <w:t>nd</w:t>
+      </w:r>
+      <w:r>
+        <w:rPr>
+          <w:b/>
+        </w:rPr>
+        <w:t xml:space="preserve"> March 2023; 02:</w:t>
+      </w:r>
+      <w:r>
+        <w:rPr>
+          <w:b/>
+        </w:rPr>
+        <w:t>39</w:t>
+      </w:r>
+      <w:bookmarkEnd w:id="19"/>
     </w:p>
     <w:p>
       <w:pPr>
         <w:pStyle w:val="NoSpacing"/>
       </w:pPr>
       <w:r>
-        <w:t>Stored as: 01-03-2023-diagram-itr4.docx</w:t>
+        <w:t>Stored as: 22-03-2023-diagram-S</w:t>
+      </w:r>
+      <w:r>
+        <w:t>taff</w:t>
+      </w:r>
+      <w:r>
+        <w:t>.docx</w:t>
       </w:r>
     </w:p>
     <w:p>
@@ -1674,10 +3296,13 @@
         <w:pStyle w:val="NoSpacing"/>
       </w:pPr>
       <w:r>
-        <w:t>Auxiliary stored as: 01-03-2023-diagram-itr4.</w:t>
-      </w:r>
-      <w:r>
-        <w:t>vpp</w:t>
+        <w:t>Auxiliary stored as: 22-03-2023-diagram-St</w:t>
+      </w:r>
+      <w:r>
+        <w:t>aff</w:t>
+      </w:r>
+      <w:r>
+        <w:t>.vpp</w:t>
       </w:r>
     </w:p>
     <w:p>
@@ -1687,34 +3312,70 @@
           <w:b/>
         </w:rPr>
       </w:pPr>
-      <w:bookmarkStart w:id="7" w:name="_Toc128919425"/>
-      <w:r>
-        <w:rPr>
-          <w:b/>
-        </w:rPr>
-        <w:t>Progressing Design Class Diagram – 1</w:t>
+      <w:bookmarkStart w:id="20" w:name="_Toc133013168"/>
+      <w:r>
+        <w:rPr>
+          <w:b/>
+        </w:rPr>
+        <w:t>S</w:t>
+      </w:r>
+      <w:r>
+        <w:rPr>
+          <w:b/>
+        </w:rPr>
+        <w:t>ales</w:t>
+      </w:r>
+      <w:r>
+        <w:rPr>
+          <w:b/>
+        </w:rPr>
+        <w:t xml:space="preserve"> Package Class Diagram – 2</w:t>
+      </w:r>
+      <w:r>
+        <w:rPr>
+          <w:b/>
+        </w:rPr>
+        <w:t>3</w:t>
       </w:r>
       <w:r>
         <w:rPr>
           <w:b/>
           <w:vertAlign w:val="superscript"/>
         </w:rPr>
-        <w:t>st</w:t>
-      </w:r>
-      <w:r>
-        <w:rPr>
-          <w:b/>
-        </w:rPr>
-        <w:t xml:space="preserve"> March 2023; Itr5</w:t>
-      </w:r>
-      <w:bookmarkEnd w:id="7"/>
+        <w:t>rd</w:t>
+      </w:r>
+      <w:r>
+        <w:rPr>
+          <w:b/>
+        </w:rPr>
+        <w:t xml:space="preserve"> March 2023; </w:t>
+      </w:r>
+      <w:r>
+        <w:rPr>
+          <w:b/>
+        </w:rPr>
+        <w:t>12:57</w:t>
+      </w:r>
+      <w:bookmarkEnd w:id="20"/>
     </w:p>
     <w:p>
       <w:pPr>
         <w:pStyle w:val="NoSpacing"/>
       </w:pPr>
       <w:r>
-        <w:t>Stored as: 01-03-2023-diagram-itr5.docx</w:t>
+        <w:t>Stored as: 2</w:t>
+      </w:r>
+      <w:r>
+        <w:t>3</w:t>
+      </w:r>
+      <w:r>
+        <w:t>-03-2023-diagram-S</w:t>
+      </w:r>
+      <w:r>
+        <w:t>ales</w:t>
+      </w:r>
+      <w:r>
+        <w:t>.docx</w:t>
       </w:r>
     </w:p>
     <w:p>
@@ -1722,10 +3383,19 @@
         <w:pStyle w:val="NoSpacing"/>
       </w:pPr>
       <w:r>
-        <w:t>Auxiliary stored as: 01-03-2023-diagram-itr5.</w:t>
-      </w:r>
-      <w:r>
-        <w:t>vpp</w:t>
+        <w:t>Auxiliary stored as: 2</w:t>
+      </w:r>
+      <w:r>
+        <w:t>3</w:t>
+      </w:r>
+      <w:r>
+        <w:t>-03-2023-diagram-S</w:t>
+      </w:r>
+      <w:r>
+        <w:t>ales</w:t>
+      </w:r>
+      <w:r>
+        <w:t>.vpp</w:t>
       </w:r>
     </w:p>
     <w:p>
@@ -1735,34 +3405,58 @@
           <w:b/>
         </w:rPr>
       </w:pPr>
-      <w:bookmarkStart w:id="8" w:name="_Toc128919426"/>
-      <w:r>
-        <w:rPr>
-          <w:b/>
-        </w:rPr>
-        <w:t>Progressing Design Class Diagram – 1</w:t>
+      <w:bookmarkStart w:id="21" w:name="_Toc133013169"/>
+      <w:r>
+        <w:rPr>
+          <w:b/>
+        </w:rPr>
+        <w:t>Sa</w:t>
+      </w:r>
+      <w:r>
+        <w:rPr>
+          <w:b/>
+        </w:rPr>
+        <w:t>les</w:t>
+      </w:r>
+      <w:r>
+        <w:rPr>
+          <w:b/>
+        </w:rPr>
+        <w:t xml:space="preserve"> Package Class Diagram – 23</w:t>
       </w:r>
       <w:r>
         <w:rPr>
           <w:b/>
           <w:vertAlign w:val="superscript"/>
         </w:rPr>
-        <w:t>st</w:t>
-      </w:r>
-      <w:r>
-        <w:rPr>
-          <w:b/>
-        </w:rPr>
-        <w:t xml:space="preserve"> March 2023; Itr6</w:t>
-      </w:r>
-      <w:bookmarkEnd w:id="8"/>
+        <w:t>rd</w:t>
+      </w:r>
+      <w:r>
+        <w:rPr>
+          <w:b/>
+        </w:rPr>
+        <w:t xml:space="preserve"> March 2023; 1</w:t>
+      </w:r>
+      <w:r>
+        <w:rPr>
+          <w:b/>
+        </w:rPr>
+        <w:t>4:55</w:t>
+      </w:r>
+      <w:bookmarkEnd w:id="21"/>
     </w:p>
     <w:p>
       <w:pPr>
         <w:pStyle w:val="NoSpacing"/>
       </w:pPr>
       <w:r>
-        <w:t>Stored as: 01-03-2023-diagram-itr6.docx</w:t>
+        <w:t>Stored as: 23-03-2023-diagram-Sales</w:t>
+      </w:r>
+      <w:r>
+        <w:t>-1</w:t>
+      </w:r>
+      <w:r>
+        <w:t>.docx</w:t>
       </w:r>
     </w:p>
     <w:p>
@@ -1770,10 +3464,13 @@
         <w:pStyle w:val="NoSpacing"/>
       </w:pPr>
       <w:r>
-        <w:t>Auxiliary stored as: 01-03-2023-diagram-itr6.</w:t>
-      </w:r>
-      <w:r>
-        <w:t>vpp</w:t>
+        <w:t>Auxiliary stored as: 23-03-2023-diagram-Sales</w:t>
+      </w:r>
+      <w:r>
+        <w:t>-1</w:t>
+      </w:r>
+      <w:r>
+        <w:t>.vpp</w:t>
       </w:r>
     </w:p>
     <w:p>
@@ -1783,34 +3480,52 @@
           <w:b/>
         </w:rPr>
       </w:pPr>
-      <w:bookmarkStart w:id="9" w:name="_Toc128919427"/>
-      <w:r>
-        <w:rPr>
-          <w:b/>
-        </w:rPr>
-        <w:t>Progressing Design Class Diagram – 1</w:t>
+      <w:bookmarkStart w:id="22" w:name="_Toc133013170"/>
+      <w:r>
+        <w:rPr>
+          <w:b/>
+        </w:rPr>
+        <w:t>Customers</w:t>
+      </w:r>
+      <w:r>
+        <w:rPr>
+          <w:b/>
+        </w:rPr>
+        <w:t xml:space="preserve"> Package Class Diagram – 23</w:t>
       </w:r>
       <w:r>
         <w:rPr>
           <w:b/>
           <w:vertAlign w:val="superscript"/>
         </w:rPr>
-        <w:t>st</w:t>
-      </w:r>
-      <w:r>
-        <w:rPr>
-          <w:b/>
-        </w:rPr>
-        <w:t xml:space="preserve"> March 2023; Itr7</w:t>
-      </w:r>
-      <w:bookmarkEnd w:id="9"/>
+        <w:t>rd</w:t>
+      </w:r>
+      <w:r>
+        <w:rPr>
+          <w:b/>
+        </w:rPr>
+        <w:t xml:space="preserve"> March 2023; 1</w:t>
+      </w:r>
+      <w:r>
+        <w:rPr>
+          <w:b/>
+        </w:rPr>
+        <w:t>5:05</w:t>
+      </w:r>
+      <w:bookmarkEnd w:id="22"/>
     </w:p>
     <w:p>
       <w:pPr>
         <w:pStyle w:val="NoSpacing"/>
       </w:pPr>
       <w:r>
-        <w:t>Stored as: 01-03-2023-diagram-itr7.docx</w:t>
+        <w:t>Stored as: 23-03-2023-diagram-</w:t>
+      </w:r>
+      <w:r>
+        <w:t>Customers</w:t>
+      </w:r>
+      <w:r>
+        <w:t>.docx</w:t>
       </w:r>
     </w:p>
     <w:p>
@@ -1818,92 +3533,14 @@
         <w:pStyle w:val="NoSpacing"/>
       </w:pPr>
       <w:r>
-        <w:t>Auxiliary stored as: 01-03-2023-diagram-itr7.</w:t>
-      </w:r>
-      <w:r>
-        <w:t>vpp</w:t>
-      </w:r>
-    </w:p>
-    <w:p>
-      <w:pPr>
-        <w:pStyle w:val="Heading1"/>
-        <w:rPr>
-          <w:b/>
-        </w:rPr>
-      </w:pPr>
-      <w:bookmarkStart w:id="10" w:name="_Toc128919428"/>
-      <w:r>
-        <w:rPr>
-          <w:b/>
-        </w:rPr>
-        <w:t>Current Design Class Decoding Document – 3</w:t>
-      </w:r>
-      <w:r>
-        <w:rPr>
-          <w:b/>
-          <w:vertAlign w:val="superscript"/>
-        </w:rPr>
-        <w:t>rd</w:t>
-      </w:r>
-      <w:r>
-        <w:rPr>
-          <w:b/>
-        </w:rPr>
-        <w:t xml:space="preserve"> March 2023</w:t>
-      </w:r>
-      <w:bookmarkEnd w:id="10"/>
-    </w:p>
-    <w:p>
-      <w:r>
-        <w:t>Stored as: 03-03-2023-decode.docx</w:t>
-      </w:r>
-    </w:p>
-    <w:p>
-      <w:pPr>
-        <w:pStyle w:val="Heading1"/>
-        <w:rPr>
-          <w:b/>
-        </w:rPr>
-      </w:pPr>
-      <w:bookmarkStart w:id="11" w:name="_Toc128919429"/>
-      <w:r>
-        <w:rPr>
-          <w:b/>
-        </w:rPr>
-        <w:t>Finished Design Class Diagram – 5</w:t>
-      </w:r>
-      <w:r>
-        <w:rPr>
-          <w:b/>
-          <w:vertAlign w:val="superscript"/>
-        </w:rPr>
-        <w:t>th</w:t>
-      </w:r>
-      <w:r>
-        <w:rPr>
-          <w:b/>
-        </w:rPr>
-        <w:t xml:space="preserve"> March 2023</w:t>
-      </w:r>
-      <w:bookmarkEnd w:id="11"/>
-    </w:p>
-    <w:p>
-      <w:pPr>
-        <w:pStyle w:val="NoSpacing"/>
-      </w:pPr>
-      <w:r>
-        <w:t>Stored as: 05-03-2023-diagram.docx</w:t>
-      </w:r>
-    </w:p>
-    <w:p>
-      <w:pPr>
-        <w:pStyle w:val="NoSpacing"/>
-      </w:pPr>
-      <w:r>
-        <w:t>Auxiliary stored as: 05-03-2023-diagram.vpp</w:t>
-      </w:r>
-      <w:bookmarkStart w:id="12" w:name="_GoBack"/>
-      <w:bookmarkEnd w:id="12"/>
+        <w:t>Auxiliary stored as: 23-03-2023-diagram-</w:t>
+      </w:r>
+      <w:r>
+        <w:t>Customers</w:t>
+      </w:r>
+      <w:r>
+        <w:t>.vpp</w:t>
+      </w:r>
     </w:p>
     <w:sectPr>
       <w:headerReference w:type="default" r:id="rId9"/>
@@ -3056,7 +4693,7 @@
 </file>
 
 <file path=customXml/itemProps1.xml><?xml version="1.0" encoding="utf-8"?>
-<ds:datastoreItem xmlns:ds="http://schemas.openxmlformats.org/officeDocument/2006/customXml" ds:itemID="{832FA0E4-569E-43E4-B14D-05EF2D2444DB}">
+<ds:datastoreItem xmlns:ds="http://schemas.openxmlformats.org/officeDocument/2006/customXml" ds:itemID="{5AC1BB80-A461-4588-8CD5-41AC6D5506CE}">
   <ds:schemaRefs>
     <ds:schemaRef ds:uri="http://schemas.openxmlformats.org/officeDocument/2006/bibliography"/>
   </ds:schemaRefs>

</xml_diff>